<commit_message>
them video thuc nghiem
</commit_message>
<xml_diff>
--- a/report.docx
+++ b/report.docx
@@ -2024,11 +2024,13 @@
         <w:t xml:space="preserve"> </w:t>
       </w:r>
       <w:r>
-        <w:t xml:space="preserve">Điều này hứa hẹn về khả năng đưa hệ thống vào thực tiễn và được </w:t>
-      </w:r>
-      <w:r>
-        <w:t>sử dụng rộng rãi là khá cao.</w:t>
-      </w:r>
+        <w:t xml:space="preserve">Điều này hứa hẹn về </w:t>
+      </w:r>
+      <w:r>
+        <w:t>những thành công nhất định khi đưa hệ thống vào thực tiễn.</w:t>
+      </w:r>
+      <w:bookmarkStart w:id="11" w:name="_GoBack"/>
+      <w:bookmarkEnd w:id="11"/>
     </w:p>
     <w:p>
       <w:pPr>
@@ -2057,12 +2059,12 @@
         <w:pStyle w:val="Chng"/>
         <w:jc w:val="center"/>
       </w:pPr>
-      <w:bookmarkStart w:id="11" w:name="_Toc488956328"/>
+      <w:bookmarkStart w:id="12" w:name="_Toc488956328"/>
       <w:r>
         <w:lastRenderedPageBreak/>
         <w:t>MỤC LỤC</w:t>
       </w:r>
-      <w:bookmarkEnd w:id="11"/>
+      <w:bookmarkEnd w:id="12"/>
     </w:p>
     <w:p>
       <w:pPr>
@@ -5854,8 +5856,8 @@
       <w:r>
         <w:br w:type="page"/>
       </w:r>
-      <w:bookmarkStart w:id="12" w:name="_Toc387692858"/>
-      <w:bookmarkStart w:id="13" w:name="_Toc488956329"/>
+      <w:bookmarkStart w:id="13" w:name="_Toc387692858"/>
+      <w:bookmarkStart w:id="14" w:name="_Toc488956329"/>
       <w:r>
         <w:lastRenderedPageBreak/>
         <w:t xml:space="preserve">DANH MỤC KÍ HIỆU VÀ </w:t>
@@ -5866,8 +5868,8 @@
       <w:r>
         <w:t xml:space="preserve"> VIẾT TẮT</w:t>
       </w:r>
-      <w:bookmarkEnd w:id="12"/>
       <w:bookmarkEnd w:id="13"/>
+      <w:bookmarkEnd w:id="14"/>
     </w:p>
     <w:p>
       <w:pPr>
@@ -6551,7 +6553,7 @@
         </w:rPr>
         <w:t xml:space="preserve">CÁC CHỮ VIẾT TẮT </w:t>
       </w:r>
-      <w:bookmarkStart w:id="14" w:name="_Toc484558700"/>
+      <w:bookmarkStart w:id="15" w:name="_Toc484558700"/>
     </w:p>
     <w:tbl>
       <w:tblPr>
@@ -6738,13 +6740,13 @@
           <w:szCs w:val="26"/>
         </w:rPr>
       </w:pPr>
-      <w:bookmarkStart w:id="15" w:name="_Toc488956330"/>
+      <w:bookmarkStart w:id="16" w:name="_Toc488956330"/>
       <w:r>
         <w:lastRenderedPageBreak/>
         <w:t>DANH MỤC CÁC BẢNG BIỂU, HÌNH VẼ, ĐỒ THỊ</w:t>
       </w:r>
-      <w:bookmarkEnd w:id="14"/>
       <w:bookmarkEnd w:id="15"/>
+      <w:bookmarkEnd w:id="16"/>
     </w:p>
     <w:p>
       <w:pPr>
@@ -6767,8 +6769,6 @@
         <w:spacing w:line="240" w:lineRule="auto"/>
       </w:pPr>
     </w:p>
-    <w:bookmarkStart w:id="16" w:name="_GoBack"/>
-    <w:bookmarkEnd w:id="16"/>
     <w:p>
       <w:pPr>
         <w:pStyle w:val="TableofFigures"/>
@@ -7864,7 +7864,13 @@
         <w:t xml:space="preserve">. Sau khi hoàn thành một văn bản, người soạn thảo phải rà soát lại văn bản một cách kỹ lưỡng để tìm ra những sai sót trong quá trình đánh máy. Điều này rất khó khăn và tốn thời gian, đặc biệt là đối với những văn bản, tài liệu dài. </w:t>
       </w:r>
       <w:r>
-        <w:t xml:space="preserve">Hiện này cũng có rất nhiều chương trình kiểm tra lỗi chính tả tiếng Việt, ngay cả trên trình soạn thảo MS Word cũng có thích hợp chương trình kiểm lỗi chính tả, </w:t>
+        <w:t>Hiệ</w:t>
+      </w:r>
+      <w:r>
+        <w:t>n na</w:t>
+      </w:r>
+      <w:r>
+        <w:t xml:space="preserve">y cũng có rất nhiều chương trình kiểm tra lỗi chính tả tiếng Việt, ngay cả trên trình soạn thảo MS Word cũng có thích hợp chương trình kiểm lỗi chính tả, </w:t>
       </w:r>
       <w:r>
         <w:rPr>
@@ -16283,20 +16289,120 @@
       <w:pPr>
         <w:pStyle w:val="Chng"/>
       </w:pPr>
-      <w:bookmarkStart w:id="59" w:name="_Toc488956357"/>
+      <w:bookmarkStart w:id="58" w:name="_Toc488956357"/>
       <w:r>
         <w:lastRenderedPageBreak/>
         <w:t>CHƯƠNG 3 – MÔ HÌNH NGÔN NGỮ N-GRAM</w:t>
       </w:r>
+      <w:bookmarkEnd w:id="58"/>
+    </w:p>
+    <w:p>
+      <w:pPr>
+        <w:pStyle w:val="Tiumccp1"/>
+      </w:pPr>
+      <w:bookmarkStart w:id="59" w:name="_Toc488956358"/>
+      <w:r>
+        <w:t xml:space="preserve">3.1 Mô </w:t>
+      </w:r>
+      <w:r>
+        <w:rPr>
+          <w:u w:color="0000FF"/>
+        </w:rPr>
+        <w:t>hình</w:t>
+      </w:r>
+      <w:r>
+        <w:t xml:space="preserve"> ngôn ngữ</w:t>
+      </w:r>
       <w:bookmarkEnd w:id="59"/>
     </w:p>
     <w:p>
       <w:pPr>
+        <w:pStyle w:val="Nidungvnbn"/>
+      </w:pPr>
+      <w:r>
+        <w:t xml:space="preserve">Mô hình ngôn ngữ là một trong những phương pháp xử lý ngôn ngữ tự nhiên. Mô hình ngôn ngữ là một </w:t>
+      </w:r>
+      <w:r>
+        <w:t>phân</w:t>
+      </w:r>
+      <w:r>
+        <w:t xml:space="preserve"> bố </w:t>
+      </w:r>
+      <w:r>
+        <w:rPr>
+          <w:u w:color="0000FF"/>
+        </w:rPr>
+        <w:t>xác</w:t>
+      </w:r>
+      <w:r>
+        <w:t xml:space="preserve"> xuất trên các tập văn bản. Nói một cách đơn giản, mô hình ngôn ngữ có thể cho biết xác suất một câu (hoặc cụm từ) thuộc một ngôn ngữ là bao nhiêu.</w:t>
+      </w:r>
+    </w:p>
+    <w:p>
+      <w:pPr>
+        <w:pStyle w:val="Nidungvnbn"/>
+      </w:pPr>
+      <w:r>
+        <w:t xml:space="preserve">Ví dụ: Khi ta áp dụng mô </w:t>
+      </w:r>
+      <w:r>
+        <w:rPr>
+          <w:u w:color="0000FF"/>
+        </w:rPr>
+        <w:t>vào</w:t>
+      </w:r>
+      <w:r>
+        <w:t xml:space="preserve"> ngôn ngữ vào Tiếng Việt.</w:t>
+      </w:r>
+    </w:p>
+    <w:p>
+      <w:pPr>
+        <w:pStyle w:val="Nidungvnbn"/>
+      </w:pPr>
+      <w:r>
+        <w:t>P[“hôm nay thật là vui”] = 0,001.</w:t>
+      </w:r>
+    </w:p>
+    <w:p>
+      <w:pPr>
+        <w:pStyle w:val="Nidungvnbn"/>
+      </w:pPr>
+      <w:r>
+        <w:t xml:space="preserve">P[“vui là thật </w:t>
+      </w:r>
+      <w:r>
+        <w:rPr>
+          <w:u w:color="0000FF"/>
+        </w:rPr>
+        <w:t>nay</w:t>
+      </w:r>
+      <w:r>
+        <w:t xml:space="preserve"> hôm”] = 0.</w:t>
+      </w:r>
+    </w:p>
+    <w:p>
+      <w:pPr>
+        <w:pStyle w:val="Nidungvnbn"/>
+      </w:pPr>
+      <w:r>
+        <w:t>Mô hình ngôn ngữ được áp dụng trong rất nhiều lĩnh vực khác nhau của xử lý ngôn ngữ tự nhiên như: kiểm lỗi chính tả, phân đoạn từ…Vì vậy, nghiên cứu mô hình ngôn ngữ là tiền đề để nghiên cứu các lĩnh vực khác của xử lý ngôn ngữ tự nhiên.</w:t>
+      </w:r>
+    </w:p>
+    <w:p>
+      <w:pPr>
+        <w:pStyle w:val="Nidungvnbn"/>
+      </w:pPr>
+      <w:r>
+        <w:t>Có rất nhiều hướng tiếp cận mô hình ngôn ngữ, nhưng chủ yếu là được xây dựng theo mô hình N-gram.</w:t>
+      </w:r>
+    </w:p>
+    <w:p>
+      <w:pPr>
         <w:pStyle w:val="Tiumccp1"/>
       </w:pPr>
-      <w:bookmarkStart w:id="60" w:name="_Toc488956358"/>
-      <w:r>
-        <w:t xml:space="preserve">3.1 Mô </w:t>
+      <w:bookmarkStart w:id="60" w:name="_Toc488956359"/>
+      <w:r>
+        <w:t xml:space="preserve">3.2 Mô </w:t>
       </w:r>
       <w:r>
         <w:rPr>
@@ -16305,115 +16411,15 @@
         <w:t>hình</w:t>
       </w:r>
       <w:r>
-        <w:t xml:space="preserve"> ngôn ngữ</w:t>
+        <w:t xml:space="preserve"> </w:t>
+      </w:r>
+      <w:r>
+        <w:t>ngôn</w:t>
+      </w:r>
+      <w:r>
+        <w:t xml:space="preserve"> ngữ N-gram</w:t>
       </w:r>
       <w:bookmarkEnd w:id="60"/>
-    </w:p>
-    <w:p>
-      <w:pPr>
-        <w:pStyle w:val="Nidungvnbn"/>
-      </w:pPr>
-      <w:r>
-        <w:t xml:space="preserve">Mô hình ngôn ngữ là một trong những phương pháp xử lý ngôn ngữ tự nhiên. Mô hình ngôn ngữ là một </w:t>
-      </w:r>
-      <w:r>
-        <w:t>phân</w:t>
-      </w:r>
-      <w:r>
-        <w:t xml:space="preserve"> bố </w:t>
-      </w:r>
-      <w:r>
-        <w:rPr>
-          <w:u w:color="0000FF"/>
-        </w:rPr>
-        <w:t>xác</w:t>
-      </w:r>
-      <w:r>
-        <w:t xml:space="preserve"> xuất trên các tập văn bản. Nói một cách đơn giản, mô hình ngôn ngữ có thể cho biết xác suất một câu (hoặc cụm từ) thuộc một ngôn ngữ là bao nhiêu.</w:t>
-      </w:r>
-    </w:p>
-    <w:p>
-      <w:pPr>
-        <w:pStyle w:val="Nidungvnbn"/>
-      </w:pPr>
-      <w:r>
-        <w:t xml:space="preserve">Ví dụ: Khi ta áp dụng mô </w:t>
-      </w:r>
-      <w:r>
-        <w:rPr>
-          <w:u w:color="0000FF"/>
-        </w:rPr>
-        <w:t>vào</w:t>
-      </w:r>
-      <w:r>
-        <w:t xml:space="preserve"> ngôn ngữ vào Tiếng Việt.</w:t>
-      </w:r>
-    </w:p>
-    <w:p>
-      <w:pPr>
-        <w:pStyle w:val="Nidungvnbn"/>
-      </w:pPr>
-      <w:r>
-        <w:t>P[“hôm nay thật là vui”] = 0,001.</w:t>
-      </w:r>
-    </w:p>
-    <w:p>
-      <w:pPr>
-        <w:pStyle w:val="Nidungvnbn"/>
-      </w:pPr>
-      <w:r>
-        <w:t xml:space="preserve">P[“vui là thật </w:t>
-      </w:r>
-      <w:r>
-        <w:rPr>
-          <w:u w:color="0000FF"/>
-        </w:rPr>
-        <w:t>nay</w:t>
-      </w:r>
-      <w:r>
-        <w:t xml:space="preserve"> hôm”] = 0.</w:t>
-      </w:r>
-    </w:p>
-    <w:p>
-      <w:pPr>
-        <w:pStyle w:val="Nidungvnbn"/>
-      </w:pPr>
-      <w:r>
-        <w:t>Mô hình ngôn ngữ được áp dụng trong rất nhiều lĩnh vực khác nhau của xử lý ngôn ngữ tự nhiên như: kiểm lỗi chính tả, phân đoạn từ…Vì vậy, nghiên cứu mô hình ngôn ngữ là tiền đề để nghiên cứu các lĩnh vực khác của xử lý ngôn ngữ tự nhiên.</w:t>
-      </w:r>
-    </w:p>
-    <w:p>
-      <w:pPr>
-        <w:pStyle w:val="Nidungvnbn"/>
-      </w:pPr>
-      <w:r>
-        <w:t>Có rất nhiều hướng tiếp cận mô hình ngôn ngữ, nhưng chủ yếu là được xây dựng theo mô hình N-gram.</w:t>
-      </w:r>
-    </w:p>
-    <w:p>
-      <w:pPr>
-        <w:pStyle w:val="Tiumccp1"/>
-      </w:pPr>
-      <w:bookmarkStart w:id="61" w:name="_Toc488956359"/>
-      <w:r>
-        <w:t xml:space="preserve">3.2 Mô </w:t>
-      </w:r>
-      <w:r>
-        <w:rPr>
-          <w:u w:color="0000FF"/>
-        </w:rPr>
-        <w:t>hình</w:t>
-      </w:r>
-      <w:r>
-        <w:t xml:space="preserve"> </w:t>
-      </w:r>
-      <w:r>
-        <w:t>ngôn</w:t>
-      </w:r>
-      <w:r>
-        <w:t xml:space="preserve"> ngữ N-gram</w:t>
-      </w:r>
-      <w:bookmarkEnd w:id="61"/>
     </w:p>
     <w:p>
       <w:pPr>
@@ -17017,11 +17023,11 @@
       <w:pPr>
         <w:pStyle w:val="Tiumccp2"/>
       </w:pPr>
-      <w:bookmarkStart w:id="62" w:name="_Toc488956360"/>
+      <w:bookmarkStart w:id="61" w:name="_Toc488956360"/>
       <w:r>
         <w:t>3.2.1 Tính xác suất bằng N-gram</w:t>
       </w:r>
-      <w:bookmarkEnd w:id="62"/>
+      <w:bookmarkEnd w:id="61"/>
     </w:p>
     <w:p>
       <w:pPr>
@@ -17862,7 +17868,7 @@
       <w:pPr>
         <w:pStyle w:val="Tiumccp2"/>
       </w:pPr>
-      <w:bookmarkStart w:id="63" w:name="_Toc488956361"/>
+      <w:bookmarkStart w:id="62" w:name="_Toc488956361"/>
       <w:r>
         <w:t>3.2.</w:t>
       </w:r>
@@ -17872,7 +17878,7 @@
       <w:r>
         <w:t xml:space="preserve"> Khó khăn khi xây dựng mô hình ngôn ngữ N-gram</w:t>
       </w:r>
-      <w:bookmarkEnd w:id="63"/>
+      <w:bookmarkEnd w:id="62"/>
     </w:p>
     <w:p>
       <w:pPr>
@@ -18152,7 +18158,7 @@
       <w:pPr>
         <w:pStyle w:val="Tiumccp2"/>
       </w:pPr>
-      <w:bookmarkStart w:id="64" w:name="_Toc488956362"/>
+      <w:bookmarkStart w:id="63" w:name="_Toc488956362"/>
       <w:r>
         <w:t>3.2.</w:t>
       </w:r>
@@ -18168,7 +18174,7 @@
       <w:r>
         <w:t>àm mịn</w:t>
       </w:r>
-      <w:bookmarkEnd w:id="64"/>
+      <w:bookmarkEnd w:id="63"/>
     </w:p>
     <w:p>
       <w:pPr>
@@ -18235,7 +18241,7 @@
           <w:szCs w:val="28"/>
         </w:rPr>
       </w:pPr>
-      <w:bookmarkStart w:id="65" w:name="_Toc451840981"/>
+      <w:bookmarkStart w:id="64" w:name="_Toc451840981"/>
       <w:r>
         <w:rPr>
           <w:sz w:val="28"/>
@@ -18260,7 +18266,7 @@
         </w:rPr>
         <w:t>Phương pháp Add-one</w:t>
       </w:r>
-      <w:bookmarkEnd w:id="65"/>
+      <w:bookmarkEnd w:id="64"/>
       <w:r>
         <w:rPr>
           <w:sz w:val="28"/>
@@ -19263,7 +19269,7 @@
           <w:sz w:val="28"/>
         </w:rPr>
       </w:pPr>
-      <w:bookmarkStart w:id="66" w:name="_Toc451840982"/>
+      <w:bookmarkStart w:id="65" w:name="_Toc451840982"/>
       <w:r>
         <w:rPr>
           <w:sz w:val="28"/>
@@ -19308,7 +19314,7 @@
         </w:rPr>
         <w:t xml:space="preserve"> hệ số</w:t>
       </w:r>
-      <w:bookmarkEnd w:id="66"/>
+      <w:bookmarkEnd w:id="65"/>
     </w:p>
     <w:p>
       <w:pPr>
@@ -19631,7 +19637,7 @@
       </m:oMathPara>
     </w:p>
     <w:p>
-      <w:bookmarkStart w:id="67" w:name="_Toc451840983"/>
+      <w:bookmarkStart w:id="66" w:name="_Toc451840983"/>
     </w:p>
     <w:p>
       <w:pPr>
@@ -19659,7 +19665,7 @@
         </w:rPr>
         <w:t>Phương pháp GoodTuring</w:t>
       </w:r>
-      <w:bookmarkEnd w:id="67"/>
+      <w:bookmarkEnd w:id="66"/>
     </w:p>
     <w:p>
       <w:pPr>
@@ -30696,7 +30702,7 @@
       <w:pPr>
         <w:pStyle w:val="Tiumccp2"/>
       </w:pPr>
-      <w:bookmarkStart w:id="68" w:name="_Toc488956363"/>
+      <w:bookmarkStart w:id="67" w:name="_Toc488956363"/>
       <w:r>
         <w:lastRenderedPageBreak/>
         <w:t>3.2.</w:t>
@@ -30707,7 +30713,7 @@
       <w:r>
         <w:t xml:space="preserve"> Phương pháp làm giảm kích thước dữ liệu</w:t>
       </w:r>
-      <w:bookmarkEnd w:id="68"/>
+      <w:bookmarkEnd w:id="67"/>
     </w:p>
     <w:p>
       <w:pPr>
@@ -31634,22 +31640,22 @@
       <w:pPr>
         <w:pStyle w:val="Chng"/>
       </w:pPr>
-      <w:bookmarkStart w:id="69" w:name="_Toc488956364"/>
+      <w:bookmarkStart w:id="68" w:name="_Toc488956364"/>
       <w:r>
         <w:lastRenderedPageBreak/>
         <w:t>CHƯƠNG 4 – GIỚI THIỆU PHƯƠNG PHÁP</w:t>
       </w:r>
+      <w:bookmarkEnd w:id="68"/>
+    </w:p>
+    <w:p>
+      <w:pPr>
+        <w:pStyle w:val="Tiumccp1"/>
+      </w:pPr>
+      <w:bookmarkStart w:id="69" w:name="_Toc488956365"/>
+      <w:r>
+        <w:t>4.1 Mô hình tổng quát</w:t>
+      </w:r>
       <w:bookmarkEnd w:id="69"/>
-    </w:p>
-    <w:p>
-      <w:pPr>
-        <w:pStyle w:val="Tiumccp1"/>
-      </w:pPr>
-      <w:bookmarkStart w:id="70" w:name="_Toc488956365"/>
-      <w:r>
-        <w:t>4.1 Mô hình tổng quát</w:t>
-      </w:r>
-      <w:bookmarkEnd w:id="70"/>
     </w:p>
     <w:p>
       <w:pPr>
@@ -31711,7 +31717,7 @@
       <w:pPr>
         <w:pStyle w:val="Caption"/>
       </w:pPr>
-      <w:bookmarkStart w:id="71" w:name="_Toc488956392"/>
+      <w:bookmarkStart w:id="70" w:name="_Toc488956392"/>
       <w:r>
         <w:t xml:space="preserve">Hình </w:t>
       </w:r>
@@ -31739,7 +31745,7 @@
       <w:r>
         <w:t>Mô hình tổng quát hệ thống kiểm lỗi chính tả</w:t>
       </w:r>
-      <w:bookmarkEnd w:id="71"/>
+      <w:bookmarkEnd w:id="70"/>
     </w:p>
     <w:p>
       <w:pPr>
@@ -31942,11 +31948,11 @@
       <w:pPr>
         <w:pStyle w:val="Tiumccp2"/>
       </w:pPr>
-      <w:bookmarkStart w:id="72" w:name="_Toc488956366"/>
+      <w:bookmarkStart w:id="71" w:name="_Toc488956366"/>
       <w:r>
         <w:t>4.1.1 Phần xử lý văn bản</w:t>
       </w:r>
-      <w:bookmarkEnd w:id="72"/>
+      <w:bookmarkEnd w:id="71"/>
     </w:p>
     <w:p>
       <w:pPr>
@@ -32252,38 +32258,38 @@
       <w:pPr>
         <w:pStyle w:val="Tiumccp2"/>
       </w:pPr>
-      <w:bookmarkStart w:id="73" w:name="_Toc488956367"/>
+      <w:bookmarkStart w:id="72" w:name="_Toc488956367"/>
       <w:r>
         <w:t>4.1.2 Phần kiểm tra lỗi</w:t>
       </w:r>
+      <w:bookmarkEnd w:id="72"/>
+    </w:p>
+    <w:p>
+      <w:pPr>
+        <w:pStyle w:val="Nidungvnbn"/>
+      </w:pPr>
+      <w:r>
+        <w:t xml:space="preserve">Tiếp theo sẽ tiến hành tìm lỗi và đánh dấu những lỗi đó lên Word. Ý tưởng để kiểm tra lỗi là khi duyệt một từ, dùng từ điển tiếng Việt để xem từ đó có </w:t>
+      </w:r>
+      <w:r>
+        <w:rPr>
+          <w:u w:color="0000FF"/>
+        </w:rPr>
+        <w:t>thuộc</w:t>
+      </w:r>
+      <w:r>
+        <w:t xml:space="preserve"> từ điển không, nếu không thì đánh dấu từ đó vào trường hợp sai hoàn toàn và đánh dấu trên Word. Trường hợp từ đó đúng thì tiếp đó sẽ sử dụng mô hình N-gram để đo độ liên kết của từ đó với các từ lân cận, nếu N-gram thấp thì từ đó sẽ được xem là lỗi chính tả. </w:t>
+      </w:r>
+    </w:p>
+    <w:p>
+      <w:pPr>
+        <w:pStyle w:val="Tiumccp2"/>
+      </w:pPr>
+      <w:bookmarkStart w:id="73" w:name="_Toc488956368"/>
+      <w:r>
+        <w:t>4.1.3 Phần sửa lỗi</w:t>
+      </w:r>
       <w:bookmarkEnd w:id="73"/>
-    </w:p>
-    <w:p>
-      <w:pPr>
-        <w:pStyle w:val="Nidungvnbn"/>
-      </w:pPr>
-      <w:r>
-        <w:t xml:space="preserve">Tiếp theo sẽ tiến hành tìm lỗi và đánh dấu những lỗi đó lên Word. Ý tưởng để kiểm tra lỗi là khi duyệt một từ, dùng từ điển tiếng Việt để xem từ đó có </w:t>
-      </w:r>
-      <w:r>
-        <w:rPr>
-          <w:u w:color="0000FF"/>
-        </w:rPr>
-        <w:t>thuộc</w:t>
-      </w:r>
-      <w:r>
-        <w:t xml:space="preserve"> từ điển không, nếu không thì đánh dấu từ đó vào trường hợp sai hoàn toàn và đánh dấu trên Word. Trường hợp từ đó đúng thì tiếp đó sẽ sử dụng mô hình N-gram để đo độ liên kết của từ đó với các từ lân cận, nếu N-gram thấp thì từ đó sẽ được xem là lỗi chính tả. </w:t>
-      </w:r>
-    </w:p>
-    <w:p>
-      <w:pPr>
-        <w:pStyle w:val="Tiumccp2"/>
-      </w:pPr>
-      <w:bookmarkStart w:id="74" w:name="_Toc488956368"/>
-      <w:r>
-        <w:t>4.1.3 Phần sửa lỗi</w:t>
-      </w:r>
-      <w:bookmarkEnd w:id="74"/>
     </w:p>
     <w:p>
       <w:pPr>
@@ -32473,7 +32479,7 @@
       <w:pPr>
         <w:pStyle w:val="Caption"/>
       </w:pPr>
-      <w:bookmarkStart w:id="75" w:name="_Toc488956393"/>
+      <w:bookmarkStart w:id="74" w:name="_Toc488956393"/>
       <w:r>
         <w:t xml:space="preserve">Hình </w:t>
       </w:r>
@@ -32507,7 +32513,7 @@
       <w:r>
         <w:t xml:space="preserve"> tập gợi ý</w:t>
       </w:r>
-      <w:bookmarkEnd w:id="75"/>
+      <w:bookmarkEnd w:id="74"/>
     </w:p>
     <w:p>
       <w:pPr>
@@ -34065,10 +34071,10 @@
           </w:rPr>
           <m:t>=</m:t>
         </m:r>
-        <w:bookmarkStart w:id="76" w:name="OLE_LINK4"/>
-        <w:bookmarkStart w:id="77" w:name="OLE_LINK5"/>
-        <w:bookmarkStart w:id="78" w:name="OLE_LINK6"/>
-        <w:bookmarkStart w:id="79" w:name="OLE_LINK7"/>
+        <w:bookmarkStart w:id="75" w:name="OLE_LINK4"/>
+        <w:bookmarkStart w:id="76" w:name="OLE_LINK5"/>
+        <w:bookmarkStart w:id="77" w:name="OLE_LINK6"/>
+        <w:bookmarkStart w:id="78" w:name="OLE_LINK7"/>
         <m:sSub>
           <m:sSubPr>
             <m:ctrlPr>
@@ -34097,10 +34103,10 @@
             </m:r>
           </m:sub>
         </m:sSub>
+        <w:bookmarkEnd w:id="75"/>
         <w:bookmarkEnd w:id="76"/>
         <w:bookmarkEnd w:id="77"/>
         <w:bookmarkEnd w:id="78"/>
-        <w:bookmarkEnd w:id="79"/>
         <m:r>
           <m:rPr>
             <m:sty m:val="p"/>
@@ -37767,7 +37773,7 @@
       <w:pPr>
         <w:pStyle w:val="Tiumccp1"/>
       </w:pPr>
-      <w:bookmarkStart w:id="80" w:name="_Toc488956369"/>
+      <w:bookmarkStart w:id="79" w:name="_Toc488956369"/>
       <w:r>
         <w:t>4.</w:t>
       </w:r>
@@ -37777,7 +37783,7 @@
       <w:r>
         <w:t xml:space="preserve"> Xây dựng Add-in vào Word</w:t>
       </w:r>
-      <w:bookmarkEnd w:id="80"/>
+      <w:bookmarkEnd w:id="79"/>
     </w:p>
     <w:p>
       <w:pPr>
@@ -37788,35 +37794,35 @@
           <w:sz w:val="28"/>
         </w:rPr>
       </w:pPr>
-      <w:bookmarkStart w:id="81" w:name="OLE_LINK1"/>
-      <w:bookmarkStart w:id="82" w:name="OLE_LINK2"/>
-      <w:bookmarkStart w:id="83" w:name="OLE_LINK3"/>
+      <w:bookmarkStart w:id="80" w:name="OLE_LINK1"/>
+      <w:bookmarkStart w:id="81" w:name="OLE_LINK2"/>
+      <w:bookmarkStart w:id="82" w:name="OLE_LINK3"/>
       <w:r>
         <w:t>Add-in trong kỹ thuật máy tính là bộ phần mềm do hãng thứ ba tạo ra, nhằm thêm những tính năng cụ thể cho một phần mềm lớn hơn, cụ thể ở đây là MS Word.</w:t>
       </w:r>
-      <w:bookmarkStart w:id="84" w:name="_Toc469921994"/>
+      <w:bookmarkStart w:id="83" w:name="_Toc469921994"/>
+      <w:bookmarkEnd w:id="80"/>
       <w:bookmarkEnd w:id="81"/>
       <w:bookmarkEnd w:id="82"/>
+    </w:p>
+    <w:p>
+      <w:pPr>
+        <w:pStyle w:val="Tiumccp2"/>
+      </w:pPr>
+      <w:bookmarkStart w:id="84" w:name="_Toc483750778"/>
+      <w:bookmarkStart w:id="85" w:name="_Toc488956370"/>
+      <w:r>
+        <w:t>4.</w:t>
+      </w:r>
+      <w:r>
+        <w:t>2</w:t>
+      </w:r>
+      <w:r>
+        <w:t>.1 Tạo Word VSTO Add-in</w:t>
+      </w:r>
       <w:bookmarkEnd w:id="83"/>
-    </w:p>
-    <w:p>
-      <w:pPr>
-        <w:pStyle w:val="Tiumccp2"/>
-      </w:pPr>
-      <w:bookmarkStart w:id="85" w:name="_Toc483750778"/>
-      <w:bookmarkStart w:id="86" w:name="_Toc488956370"/>
-      <w:r>
-        <w:t>4.</w:t>
-      </w:r>
-      <w:r>
-        <w:t>2</w:t>
-      </w:r>
-      <w:r>
-        <w:t>.1 Tạo Word VSTO Add-in</w:t>
-      </w:r>
       <w:bookmarkEnd w:id="84"/>
       <w:bookmarkEnd w:id="85"/>
-      <w:bookmarkEnd w:id="86"/>
     </w:p>
     <w:p>
       <w:pPr>
@@ -37892,7 +37898,7 @@
       <w:pPr>
         <w:pStyle w:val="Caption"/>
       </w:pPr>
-      <w:bookmarkStart w:id="87" w:name="_Toc488956394"/>
+      <w:bookmarkStart w:id="86" w:name="_Toc488956394"/>
       <w:r>
         <w:t xml:space="preserve">Hình </w:t>
       </w:r>
@@ -37917,7 +37923,7 @@
       <w:r>
         <w:t>Tạo Word Add-in</w:t>
       </w:r>
-      <w:bookmarkEnd w:id="87"/>
+      <w:bookmarkEnd w:id="86"/>
     </w:p>
     <w:p>
       <w:pPr>
@@ -37926,9 +37932,9 @@
       <w:r>
         <w:br w:type="page"/>
       </w:r>
-      <w:bookmarkStart w:id="88" w:name="_Toc469921995"/>
-      <w:bookmarkStart w:id="89" w:name="_Toc483750779"/>
-      <w:bookmarkStart w:id="90" w:name="_Toc488956371"/>
+      <w:bookmarkStart w:id="87" w:name="_Toc469921995"/>
+      <w:bookmarkStart w:id="88" w:name="_Toc483750779"/>
+      <w:bookmarkStart w:id="89" w:name="_Toc488956371"/>
       <w:r>
         <w:lastRenderedPageBreak/>
         <w:t>4.</w:t>
@@ -37939,9 +37945,9 @@
       <w:r>
         <w:t>.2 Tạo Ribbon (Visual Designer)</w:t>
       </w:r>
+      <w:bookmarkEnd w:id="87"/>
       <w:bookmarkEnd w:id="88"/>
       <w:bookmarkEnd w:id="89"/>
-      <w:bookmarkEnd w:id="90"/>
     </w:p>
     <w:p>
       <w:pPr>
@@ -38017,7 +38023,7 @@
       <w:pPr>
         <w:pStyle w:val="Caption"/>
       </w:pPr>
-      <w:bookmarkStart w:id="91" w:name="_Toc488956395"/>
+      <w:bookmarkStart w:id="90" w:name="_Toc488956395"/>
       <w:r>
         <w:t xml:space="preserve">Hình </w:t>
       </w:r>
@@ -38039,7 +38045,7 @@
       <w:r>
         <w:t>. Tạo Ribbon (Visual Designer)</w:t>
       </w:r>
-      <w:bookmarkEnd w:id="91"/>
+      <w:bookmarkEnd w:id="90"/>
     </w:p>
     <w:p>
       <w:r>
@@ -38094,7 +38100,7 @@
                             <w:pPr>
                               <w:pStyle w:val="Caption"/>
                             </w:pPr>
-                            <w:bookmarkStart w:id="92" w:name="_Toc488956396"/>
+                            <w:bookmarkStart w:id="91" w:name="_Toc488956396"/>
                             <w:r>
                               <w:t xml:space="preserve">Hình </w:t>
                             </w:r>
@@ -38116,7 +38122,7 @@
                             <w:r>
                               <w:t>. Thiết kế Ribbon</w:t>
                             </w:r>
-                            <w:bookmarkEnd w:id="92"/>
+                            <w:bookmarkEnd w:id="91"/>
                           </w:p>
                         </w:txbxContent>
                       </wps:txbx>
@@ -38240,9 +38246,9 @@
       <w:r>
         <w:br w:type="page"/>
       </w:r>
-      <w:bookmarkStart w:id="94" w:name="_Toc469921996"/>
-      <w:bookmarkStart w:id="95" w:name="_Toc483750780"/>
-      <w:bookmarkStart w:id="96" w:name="_Toc488956372"/>
+      <w:bookmarkStart w:id="92" w:name="_Toc469921996"/>
+      <w:bookmarkStart w:id="93" w:name="_Toc483750780"/>
+      <w:bookmarkStart w:id="94" w:name="_Toc488956372"/>
       <w:r>
         <w:lastRenderedPageBreak/>
         <w:t>4.</w:t>
@@ -38253,9 +38259,9 @@
       <w:r>
         <w:t>.3 Tạo User Control</w:t>
       </w:r>
+      <w:bookmarkEnd w:id="92"/>
+      <w:bookmarkEnd w:id="93"/>
       <w:bookmarkEnd w:id="94"/>
-      <w:bookmarkEnd w:id="95"/>
-      <w:bookmarkEnd w:id="96"/>
     </w:p>
     <w:p>
       <w:pPr>
@@ -38304,7 +38310,7 @@
                             <w:pPr>
                               <w:pStyle w:val="Caption"/>
                             </w:pPr>
-                            <w:bookmarkStart w:id="97" w:name="_Toc488956397"/>
+                            <w:bookmarkStart w:id="95" w:name="_Toc488956397"/>
                             <w:r>
                               <w:t xml:space="preserve">Hình </w:t>
                             </w:r>
@@ -38326,7 +38332,7 @@
                             <w:r>
                               <w:t>. Tạo User Control</w:t>
                             </w:r>
-                            <w:bookmarkEnd w:id="97"/>
+                            <w:bookmarkEnd w:id="95"/>
                           </w:p>
                         </w:txbxContent>
                       </wps:txbx>
@@ -38512,7 +38518,7 @@
                             <w:pPr>
                               <w:pStyle w:val="Caption"/>
                             </w:pPr>
-                            <w:bookmarkStart w:id="99" w:name="_Toc488956398"/>
+                            <w:bookmarkStart w:id="96" w:name="_Toc488956398"/>
                             <w:r>
                               <w:t xml:space="preserve">Hình </w:t>
                             </w:r>
@@ -38534,7 +38540,7 @@
                             <w:r>
                               <w:t>. Thiết kế User Control</w:t>
                             </w:r>
-                            <w:bookmarkEnd w:id="99"/>
+                            <w:bookmarkEnd w:id="96"/>
                           </w:p>
                         </w:txbxContent>
                       </wps:txbx>
@@ -38676,9 +38682,9 @@
       <w:pPr>
         <w:pStyle w:val="Tiumccp2"/>
       </w:pPr>
-      <w:bookmarkStart w:id="101" w:name="_Toc469921997"/>
-      <w:bookmarkStart w:id="102" w:name="_Toc483750781"/>
-      <w:bookmarkStart w:id="103" w:name="_Toc488956373"/>
+      <w:bookmarkStart w:id="97" w:name="_Toc469921997"/>
+      <w:bookmarkStart w:id="98" w:name="_Toc483750781"/>
+      <w:bookmarkStart w:id="99" w:name="_Toc488956373"/>
       <w:r>
         <w:t>4.</w:t>
       </w:r>
@@ -38688,7 +38694,7 @@
       <w:r>
         <w:t xml:space="preserve">.4 </w:t>
       </w:r>
-      <w:bookmarkEnd w:id="101"/>
+      <w:bookmarkEnd w:id="97"/>
       <w:r>
         <w:t xml:space="preserve">Làm việc với namespace </w:t>
       </w:r>
@@ -38698,8 +38704,8 @@
         </w:rPr>
         <w:t>Microsoft.Office.Interop.Word</w:t>
       </w:r>
-      <w:bookmarkEnd w:id="102"/>
-      <w:bookmarkEnd w:id="103"/>
+      <w:bookmarkEnd w:id="98"/>
+      <w:bookmarkEnd w:id="99"/>
     </w:p>
     <w:p>
       <w:pPr>
@@ -38760,7 +38766,7 @@
           <w:szCs w:val="28"/>
         </w:rPr>
       </w:pPr>
-      <w:bookmarkStart w:id="104" w:name="_Toc469921998"/>
+      <w:bookmarkStart w:id="100" w:name="_Toc469921998"/>
       <w:r>
         <w:rPr>
           <w:sz w:val="28"/>
@@ -38793,7 +38799,7 @@
         </w:rPr>
         <w:t>Microsoft.Office.Interop.Word.Range (Word.Range)</w:t>
       </w:r>
-      <w:bookmarkEnd w:id="104"/>
+      <w:bookmarkEnd w:id="100"/>
     </w:p>
     <w:p>
       <w:pPr>
@@ -39060,7 +39066,7 @@
           <w:sz w:val="28"/>
         </w:rPr>
       </w:pPr>
-      <w:bookmarkStart w:id="105" w:name="_Toc469921999"/>
+      <w:bookmarkStart w:id="101" w:name="_Toc469921999"/>
       <w:r>
         <w:rPr>
           <w:sz w:val="28"/>
@@ -39077,7 +39083,7 @@
         </w:rPr>
         <w:t>Microsoft.Office.Interop.Word.Words (Word.Words)</w:t>
       </w:r>
-      <w:bookmarkEnd w:id="105"/>
+      <w:bookmarkEnd w:id="101"/>
     </w:p>
     <w:p>
       <w:pPr>
@@ -39386,22 +39392,22 @@
       <w:pPr>
         <w:pStyle w:val="Chng"/>
       </w:pPr>
-      <w:bookmarkStart w:id="106" w:name="_Toc488956374"/>
+      <w:bookmarkStart w:id="102" w:name="_Toc488956374"/>
       <w:r>
         <w:lastRenderedPageBreak/>
         <w:t>CHƯƠNG 5 – CÀI ĐẶT, THỰC NGHIỆM VÀ ĐÁNH GIÁ</w:t>
       </w:r>
-      <w:bookmarkEnd w:id="106"/>
+      <w:bookmarkEnd w:id="102"/>
     </w:p>
     <w:p>
       <w:pPr>
         <w:pStyle w:val="Tiumccp1"/>
       </w:pPr>
-      <w:bookmarkStart w:id="107" w:name="_Toc488956375"/>
+      <w:bookmarkStart w:id="103" w:name="_Toc488956375"/>
       <w:r>
         <w:t>5.1 Cài đặt</w:t>
       </w:r>
-      <w:bookmarkEnd w:id="107"/>
+      <w:bookmarkEnd w:id="103"/>
     </w:p>
     <w:p>
       <w:pPr>
@@ -39489,7 +39495,7 @@
       <w:pPr>
         <w:pStyle w:val="Tiumccp2"/>
       </w:pPr>
-      <w:bookmarkStart w:id="108" w:name="_Toc488956376"/>
+      <w:bookmarkStart w:id="104" w:name="_Toc488956376"/>
       <w:r>
         <w:t xml:space="preserve">5.1.1 </w:t>
       </w:r>
@@ -39505,7 +39511,7 @@
       <w:r>
         <w:t>(Corpus)</w:t>
       </w:r>
-      <w:bookmarkEnd w:id="108"/>
+      <w:bookmarkEnd w:id="104"/>
     </w:p>
     <w:p>
       <w:pPr>
@@ -39700,7 +39706,7 @@
           <w:b/>
         </w:rPr>
       </w:pPr>
-      <w:bookmarkStart w:id="109" w:name="_Toc488956387"/>
+      <w:bookmarkStart w:id="105" w:name="_Toc488956387"/>
       <w:r>
         <w:t xml:space="preserve">Bảng </w:t>
       </w:r>
@@ -39722,20 +39728,20 @@
       <w:r>
         <w:t>. Độ lớn tập huấn luyện</w:t>
       </w:r>
-      <w:bookmarkEnd w:id="109"/>
+      <w:bookmarkEnd w:id="105"/>
     </w:p>
     <w:p>
       <w:pPr>
         <w:pStyle w:val="Tiumccp2"/>
       </w:pPr>
-      <w:bookmarkStart w:id="110" w:name="_Toc488956377"/>
+      <w:bookmarkStart w:id="106" w:name="_Toc488956377"/>
       <w:r>
         <w:t xml:space="preserve">5.1.2 </w:t>
       </w:r>
       <w:r>
         <w:t>Xây dựng tập dữ liệu</w:t>
       </w:r>
-      <w:bookmarkEnd w:id="110"/>
+      <w:bookmarkEnd w:id="106"/>
     </w:p>
     <w:p>
       <w:pPr>
@@ -40087,11 +40093,11 @@
       <w:pPr>
         <w:pStyle w:val="Tiumccp2"/>
       </w:pPr>
-      <w:bookmarkStart w:id="111" w:name="_Toc488956378"/>
+      <w:bookmarkStart w:id="107" w:name="_Toc488956378"/>
       <w:r>
         <w:t>5.1.3 Viết chương trình</w:t>
       </w:r>
-      <w:bookmarkEnd w:id="111"/>
+      <w:bookmarkEnd w:id="107"/>
     </w:p>
     <w:p>
       <w:r>
@@ -40110,14 +40116,14 @@
       <w:pPr>
         <w:pStyle w:val="Tiumccp1"/>
       </w:pPr>
-      <w:bookmarkStart w:id="112" w:name="_Toc488956379"/>
+      <w:bookmarkStart w:id="108" w:name="_Toc488956379"/>
       <w:r>
         <w:t>5.2 Thực nghiệ</w:t>
       </w:r>
       <w:r>
         <w:t>m</w:t>
       </w:r>
-      <w:bookmarkEnd w:id="112"/>
+      <w:bookmarkEnd w:id="108"/>
     </w:p>
     <w:p>
       <w:pPr>
@@ -41259,14 +41265,14 @@
       <w:pPr>
         <w:pStyle w:val="Tiumccp2"/>
       </w:pPr>
-      <w:bookmarkStart w:id="113" w:name="_Toc488956380"/>
+      <w:bookmarkStart w:id="109" w:name="_Toc488956380"/>
       <w:r>
         <w:t xml:space="preserve">5.2.1 Môi trường </w:t>
       </w:r>
       <w:r>
         <w:t>thực nghiệm</w:t>
       </w:r>
-      <w:bookmarkEnd w:id="113"/>
+      <w:bookmarkEnd w:id="109"/>
     </w:p>
     <w:tbl>
       <w:tblPr>
@@ -41406,7 +41412,7 @@
       <w:pPr>
         <w:pStyle w:val="Caption"/>
       </w:pPr>
-      <w:bookmarkStart w:id="114" w:name="_Toc488956388"/>
+      <w:bookmarkStart w:id="110" w:name="_Toc488956388"/>
       <w:r>
         <w:t xml:space="preserve">Bảng </w:t>
       </w:r>
@@ -41428,17 +41434,17 @@
       <w:r>
         <w:t>. Môi trường thực nghiệm</w:t>
       </w:r>
-      <w:bookmarkEnd w:id="114"/>
+      <w:bookmarkEnd w:id="110"/>
     </w:p>
     <w:p>
       <w:pPr>
         <w:pStyle w:val="Tiumccp2"/>
       </w:pPr>
-      <w:bookmarkStart w:id="115" w:name="_Toc488956381"/>
+      <w:bookmarkStart w:id="111" w:name="_Toc488956381"/>
       <w:r>
         <w:t>5.2.2 Kết quả thực nghiệm</w:t>
       </w:r>
-      <w:bookmarkEnd w:id="115"/>
+      <w:bookmarkEnd w:id="111"/>
     </w:p>
     <w:p>
       <w:pPr>
@@ -41794,7 +41800,7 @@
       <w:pPr>
         <w:pStyle w:val="Caption"/>
       </w:pPr>
-      <w:bookmarkStart w:id="116" w:name="_Toc488956399"/>
+      <w:bookmarkStart w:id="112" w:name="_Toc488956399"/>
       <w:r>
         <w:t xml:space="preserve">Hình </w:t>
       </w:r>
@@ -41816,7 +41822,7 @@
       <w:r>
         <w:t>. Kết quả thực nghiệm</w:t>
       </w:r>
-      <w:bookmarkEnd w:id="116"/>
+      <w:bookmarkEnd w:id="112"/>
     </w:p>
     <w:p>
       <w:pPr>
@@ -42044,7 +42050,7 @@
       <w:pPr>
         <w:pStyle w:val="Tiumccp1"/>
       </w:pPr>
-      <w:bookmarkStart w:id="117" w:name="_Toc488956382"/>
+      <w:bookmarkStart w:id="113" w:name="_Toc488956382"/>
       <w:r>
         <w:rPr>
           <w:rStyle w:val="Tiumccp1Char"/>
@@ -42057,7 +42063,7 @@
       <w:r>
         <w:t>.3 Đánh giá</w:t>
       </w:r>
-      <w:bookmarkEnd w:id="117"/>
+      <w:bookmarkEnd w:id="113"/>
     </w:p>
     <w:p>
       <w:pPr>
@@ -42109,7 +42115,13 @@
         <w:t>.</w:t>
       </w:r>
       <w:r>
-        <w:t xml:space="preserve"> Tuy rằng đây chỉ là những thực nghiệm đầu tiên của chương trình, nhưng nó hứa hẹn chương trình sẽ đạt được thành công khi áp dụng vào thực tế.</w:t>
+        <w:t xml:space="preserve"> Tuy rằng đây chỉ là những thực nghiệm đầu tiên của chương trình, nhưng nó hứa hẹn chương trình sẽ đạt được thành công</w:t>
+      </w:r>
+      <w:r>
+        <w:t xml:space="preserve"> nhất định</w:t>
+      </w:r>
+      <w:r>
+        <w:t xml:space="preserve"> khi áp dụng vào thực tế.</w:t>
       </w:r>
     </w:p>
     <w:p>
@@ -42134,17 +42146,17 @@
       <w:pPr>
         <w:pStyle w:val="Chng"/>
       </w:pPr>
-      <w:bookmarkStart w:id="118" w:name="_Toc483750789"/>
-      <w:bookmarkStart w:id="119" w:name="_Toc488956383"/>
+      <w:bookmarkStart w:id="114" w:name="_Toc483750789"/>
+      <w:bookmarkStart w:id="115" w:name="_Toc488956383"/>
       <w:r>
         <w:lastRenderedPageBreak/>
         <w:t>CHƯƠNG 6 – TỔNG KẾT</w:t>
       </w:r>
-      <w:bookmarkEnd w:id="118"/>
+      <w:bookmarkEnd w:id="114"/>
       <w:r>
         <w:t xml:space="preserve"> VÀ HƯỚNG PHÁT TRIỂN</w:t>
       </w:r>
-      <w:bookmarkEnd w:id="119"/>
+      <w:bookmarkEnd w:id="115"/>
     </w:p>
     <w:p>
       <w:pPr>
@@ -42672,12 +42684,12 @@
         <w:pStyle w:val="Chng"/>
         <w:jc w:val="center"/>
       </w:pPr>
-      <w:bookmarkStart w:id="120" w:name="_Toc488956384"/>
+      <w:bookmarkStart w:id="116" w:name="_Toc488956384"/>
       <w:r>
         <w:lastRenderedPageBreak/>
         <w:t>TÀI LIỆU THAM KHẢO</w:t>
       </w:r>
-      <w:bookmarkEnd w:id="120"/>
+      <w:bookmarkEnd w:id="116"/>
     </w:p>
     <w:p>
       <w:pPr>
@@ -44593,7 +44605,7 @@
           <w:fldChar w:fldCharType="separate"/>
         </w:r>
         <w:r>
-          <w:t>10</w:t>
+          <w:t>1</w:t>
         </w:r>
         <w:r>
           <w:fldChar w:fldCharType="end"/>
@@ -49258,7 +49270,6 @@
             <c:showLeaderLines val="0"/>
             <c:extLst>
               <c:ext xmlns:c15="http://schemas.microsoft.com/office/drawing/2012/chart" uri="{CE6537A1-D6FC-4f65-9D91-7224C49458BB}">
-                <c15:layout/>
                 <c15:showLeaderLines val="1"/>
                 <c15:leaderLines>
                   <c:spPr>
@@ -49365,7 +49376,6 @@
             <c:showLeaderLines val="0"/>
             <c:extLst>
               <c:ext xmlns:c15="http://schemas.microsoft.com/office/drawing/2012/chart" uri="{CE6537A1-D6FC-4f65-9D91-7224C49458BB}">
-                <c15:layout/>
                 <c15:showLeaderLines val="1"/>
                 <c15:leaderLines>
                   <c:spPr>
@@ -49472,7 +49482,6 @@
             <c:showLeaderLines val="0"/>
             <c:extLst>
               <c:ext xmlns:c15="http://schemas.microsoft.com/office/drawing/2012/chart" uri="{CE6537A1-D6FC-4f65-9D91-7224C49458BB}">
-                <c15:layout/>
                 <c15:showLeaderLines val="1"/>
                 <c15:leaderLines>
                   <c:spPr>
@@ -49579,7 +49588,6 @@
             <c:showLeaderLines val="0"/>
             <c:extLst>
               <c:ext xmlns:c15="http://schemas.microsoft.com/office/drawing/2012/chart" uri="{CE6537A1-D6FC-4f65-9D91-7224C49458BB}">
-                <c15:layout/>
                 <c15:showLeaderLines val="1"/>
                 <c15:leaderLines>
                   <c:spPr>
@@ -49621,11 +49629,11 @@
         </c:dLbls>
         <c:gapWidth val="164"/>
         <c:overlap val="-22"/>
-        <c:axId val="-1479787744"/>
-        <c:axId val="-1479795360"/>
+        <c:axId val="-1241665008"/>
+        <c:axId val="-1241661200"/>
       </c:barChart>
       <c:catAx>
-        <c:axId val="-1479787744"/>
+        <c:axId val="-1241665008"/>
         <c:scaling>
           <c:orientation val="minMax"/>
         </c:scaling>
@@ -49635,7 +49643,7 @@
         <c:majorTickMark val="none"/>
         <c:minorTickMark val="none"/>
         <c:tickLblPos val="nextTo"/>
-        <c:crossAx val="-1479795360"/>
+        <c:crossAx val="-1241661200"/>
         <c:crosses val="autoZero"/>
         <c:auto val="1"/>
         <c:lblAlgn val="ctr"/>
@@ -49643,7 +49651,7 @@
         <c:noMultiLvlLbl val="0"/>
       </c:catAx>
       <c:valAx>
-        <c:axId val="-1479795360"/>
+        <c:axId val="-1241661200"/>
         <c:scaling>
           <c:orientation val="minMax"/>
         </c:scaling>
@@ -49680,7 +49688,7 @@
             <a:endParaRPr lang="en-US"/>
           </a:p>
         </c:txPr>
-        <c:crossAx val="-1479787744"/>
+        <c:crossAx val="-1241665008"/>
         <c:crosses val="autoZero"/>
         <c:crossBetween val="between"/>
       </c:valAx>
@@ -49694,7 +49702,6 @@
     </c:plotArea>
     <c:legend>
       <c:legendPos val="t"/>
-      <c:layout/>
       <c:overlay val="0"/>
       <c:spPr>
         <a:noFill/>
@@ -50695,7 +50702,7 @@
 </file>
 
 <file path=customXml/itemProps1.xml><?xml version="1.0" encoding="utf-8"?>
-<ds:datastoreItem xmlns:ds="http://schemas.openxmlformats.org/officeDocument/2006/customXml" ds:itemID="{90E398D4-6C49-4841-A8F0-7D862808BC1D}">
+<ds:datastoreItem xmlns:ds="http://schemas.openxmlformats.org/officeDocument/2006/customXml" ds:itemID="{A289602A-DAFA-4A75-B593-B0D3230C2890}">
   <ds:schemaRefs>
     <ds:schemaRef ds:uri="http://schemas.openxmlformats.org/officeDocument/2006/bibliography"/>
   </ds:schemaRefs>

</xml_diff>

<commit_message>
cap nhat file present.pptx
</commit_message>
<xml_diff>
--- a/report.docx
+++ b/report.docx
@@ -2470,19 +2470,7 @@
           <w:rPr>
             <w:rStyle w:val="Hyperlink"/>
           </w:rPr>
-          <w:t xml:space="preserve">1.1 Đặt </w:t>
-        </w:r>
-        <w:r>
-          <w:rPr>
-            <w:rStyle w:val="Hyperlink"/>
-          </w:rPr>
-          <w:t>v</w:t>
-        </w:r>
-        <w:r>
-          <w:rPr>
-            <w:rStyle w:val="Hyperlink"/>
-          </w:rPr>
-          <w:t>ấn đề</w:t>
+          <w:t>1.1 Đặt vấn đề</w:t>
         </w:r>
         <w:r>
           <w:rPr>
@@ -2551,14 +2539,7 @@
             <w:rStyle w:val="Hyperlink"/>
             <w:u w:color="0000FF"/>
           </w:rPr>
-          <w:t>b</w:t>
-        </w:r>
-        <w:r>
-          <w:rPr>
-            <w:rStyle w:val="Hyperlink"/>
-            <w:u w:color="0000FF"/>
-          </w:rPr>
-          <w:t>iểu</w:t>
+          <w:t>biểu</w:t>
         </w:r>
         <w:r>
           <w:rPr>
@@ -18418,16 +18399,16 @@
       <w:r>
         <w:tab/>
       </w:r>
-      <w:bookmarkStart w:id="80" w:name="OLE_LINK30"/>
-      <w:bookmarkStart w:id="81" w:name="OLE_LINK31"/>
-      <w:bookmarkStart w:id="82" w:name="OLE_LINK32"/>
-      <w:bookmarkStart w:id="83" w:name="OLE_LINK33"/>
-      <w:bookmarkStart w:id="84" w:name="OLE_LINK34"/>
-      <w:bookmarkStart w:id="85" w:name="OLE_LINK35"/>
-      <w:bookmarkStart w:id="86" w:name="OLE_LINK36"/>
-      <w:bookmarkStart w:id="87" w:name="OLE_LINK41"/>
-      <w:bookmarkStart w:id="88" w:name="OLE_LINK42"/>
-      <w:bookmarkStart w:id="89" w:name="OLE_LINK43"/>
+      <w:bookmarkStart w:id="80" w:name="OLE_LINK41"/>
+      <w:bookmarkStart w:id="81" w:name="OLE_LINK42"/>
+      <w:bookmarkStart w:id="82" w:name="OLE_LINK43"/>
+      <w:bookmarkStart w:id="83" w:name="OLE_LINK30"/>
+      <w:bookmarkStart w:id="84" w:name="OLE_LINK31"/>
+      <w:bookmarkStart w:id="85" w:name="OLE_LINK32"/>
+      <w:bookmarkStart w:id="86" w:name="OLE_LINK33"/>
+      <w:bookmarkStart w:id="87" w:name="OLE_LINK34"/>
+      <w:bookmarkStart w:id="88" w:name="OLE_LINK35"/>
+      <w:bookmarkStart w:id="89" w:name="OLE_LINK36"/>
       <m:oMath>
         <m:r>
           <w:rPr>
@@ -18579,9 +18560,9 @@
           </w:rPr>
           <m:t>)</m:t>
         </m:r>
-        <w:bookmarkEnd w:id="87"/>
-        <w:bookmarkEnd w:id="88"/>
-        <w:bookmarkEnd w:id="89"/>
+        <w:bookmarkEnd w:id="80"/>
+        <w:bookmarkEnd w:id="81"/>
+        <w:bookmarkEnd w:id="82"/>
         <m:r>
           <m:rPr>
             <m:sty m:val="p"/>
@@ -18888,13 +18869,13 @@
       </m:oMath>
     </w:p>
     <w:bookmarkEnd w:id="79"/>
-    <w:bookmarkEnd w:id="80"/>
-    <w:bookmarkEnd w:id="81"/>
-    <w:bookmarkEnd w:id="82"/>
     <w:bookmarkEnd w:id="83"/>
     <w:bookmarkEnd w:id="84"/>
     <w:bookmarkEnd w:id="85"/>
     <w:bookmarkEnd w:id="86"/>
+    <w:bookmarkEnd w:id="87"/>
+    <w:bookmarkEnd w:id="88"/>
+    <w:bookmarkEnd w:id="89"/>
     <w:p>
       <w:pPr>
         <w:pStyle w:val="Nidungvnbn"/>
@@ -19436,8 +19417,6 @@
       <w:r>
         <w:t>vì</w:t>
       </w:r>
-      <w:bookmarkStart w:id="98" w:name="_GoBack"/>
-      <w:bookmarkEnd w:id="98"/>
       <w:r>
         <w:t xml:space="preserve"> cộng thêm 1 cho </w:t>
       </w:r>
@@ -19755,7 +19734,7 @@
       </m:oMathPara>
     </w:p>
     <w:p>
-      <w:bookmarkStart w:id="99" w:name="_Toc451840983"/>
+      <w:bookmarkStart w:id="98" w:name="_Toc451840983"/>
     </w:p>
     <w:p>
       <w:pPr>
@@ -19783,7 +19762,7 @@
         </w:rPr>
         <w:t>Phương pháp GoodTuring</w:t>
       </w:r>
-      <w:bookmarkEnd w:id="99"/>
+      <w:bookmarkEnd w:id="98"/>
     </w:p>
     <w:p>
       <w:pPr>
@@ -30820,7 +30799,7 @@
       <w:pPr>
         <w:pStyle w:val="Tiumccp2"/>
       </w:pPr>
-      <w:bookmarkStart w:id="100" w:name="_Toc488956363"/>
+      <w:bookmarkStart w:id="99" w:name="_Toc488956363"/>
       <w:r>
         <w:lastRenderedPageBreak/>
         <w:t>3.2.</w:t>
@@ -30831,7 +30810,7 @@
       <w:r>
         <w:t xml:space="preserve"> Phương pháp làm giảm kích thước dữ liệu</w:t>
       </w:r>
-      <w:bookmarkEnd w:id="100"/>
+      <w:bookmarkEnd w:id="99"/>
     </w:p>
     <w:p>
       <w:pPr>
@@ -31758,22 +31737,22 @@
       <w:pPr>
         <w:pStyle w:val="Chng"/>
       </w:pPr>
-      <w:bookmarkStart w:id="101" w:name="_Toc488956364"/>
+      <w:bookmarkStart w:id="100" w:name="_Toc488956364"/>
       <w:r>
         <w:lastRenderedPageBreak/>
         <w:t>CHƯƠNG 4 – GIỚI THIỆU PHƯƠNG PHÁP</w:t>
       </w:r>
+      <w:bookmarkEnd w:id="100"/>
+    </w:p>
+    <w:p>
+      <w:pPr>
+        <w:pStyle w:val="Tiumccp1"/>
+      </w:pPr>
+      <w:bookmarkStart w:id="101" w:name="_Toc488956365"/>
+      <w:r>
+        <w:t>4.1 Mô hình tổng quát</w:t>
+      </w:r>
       <w:bookmarkEnd w:id="101"/>
-    </w:p>
-    <w:p>
-      <w:pPr>
-        <w:pStyle w:val="Tiumccp1"/>
-      </w:pPr>
-      <w:bookmarkStart w:id="102" w:name="_Toc488956365"/>
-      <w:r>
-        <w:t>4.1 Mô hình tổng quát</w:t>
-      </w:r>
-      <w:bookmarkEnd w:id="102"/>
     </w:p>
     <w:p>
       <w:pPr>
@@ -31835,7 +31814,7 @@
       <w:pPr>
         <w:pStyle w:val="Caption"/>
       </w:pPr>
-      <w:bookmarkStart w:id="103" w:name="_Toc488956392"/>
+      <w:bookmarkStart w:id="102" w:name="_Toc488956392"/>
       <w:r>
         <w:t xml:space="preserve">Hình </w:t>
       </w:r>
@@ -31863,7 +31842,7 @@
       <w:r>
         <w:t>Mô hình tổng quát hệ thống kiểm lỗi chính tả</w:t>
       </w:r>
-      <w:bookmarkEnd w:id="103"/>
+      <w:bookmarkEnd w:id="102"/>
     </w:p>
     <w:p>
       <w:pPr>
@@ -32066,11 +32045,11 @@
       <w:pPr>
         <w:pStyle w:val="Tiumccp2"/>
       </w:pPr>
-      <w:bookmarkStart w:id="104" w:name="_Toc488956366"/>
+      <w:bookmarkStart w:id="103" w:name="_Toc488956366"/>
       <w:r>
         <w:t>4.1.1 Phần xử lý văn bản</w:t>
       </w:r>
-      <w:bookmarkEnd w:id="104"/>
+      <w:bookmarkEnd w:id="103"/>
     </w:p>
     <w:p>
       <w:pPr>
@@ -32376,38 +32355,38 @@
       <w:pPr>
         <w:pStyle w:val="Tiumccp2"/>
       </w:pPr>
-      <w:bookmarkStart w:id="105" w:name="_Toc488956367"/>
+      <w:bookmarkStart w:id="104" w:name="_Toc488956367"/>
       <w:r>
         <w:t>4.1.2 Phần kiểm tra lỗi</w:t>
       </w:r>
+      <w:bookmarkEnd w:id="104"/>
+    </w:p>
+    <w:p>
+      <w:pPr>
+        <w:pStyle w:val="Nidungvnbn"/>
+      </w:pPr>
+      <w:r>
+        <w:t xml:space="preserve">Tiếp theo sẽ tiến hành tìm lỗi và đánh dấu những lỗi đó lên Word. Ý tưởng để kiểm tra lỗi là khi duyệt một từ, dùng từ điển tiếng Việt để xem từ đó có </w:t>
+      </w:r>
+      <w:r>
+        <w:rPr>
+          <w:u w:color="0000FF"/>
+        </w:rPr>
+        <w:t>thuộc</w:t>
+      </w:r>
+      <w:r>
+        <w:t xml:space="preserve"> từ điển không, nếu không thì đánh dấu từ đó vào trường hợp sai hoàn toàn và đánh dấu trên Word. Trường hợp từ đó đúng thì tiếp đó sẽ sử dụng mô hình N-gram để đo độ liên kết của từ đó với các từ lân cận, nếu N-gram thấp thì từ đó sẽ được xem là lỗi chính tả. </w:t>
+      </w:r>
+    </w:p>
+    <w:p>
+      <w:pPr>
+        <w:pStyle w:val="Tiumccp2"/>
+      </w:pPr>
+      <w:bookmarkStart w:id="105" w:name="_Toc488956368"/>
+      <w:r>
+        <w:t>4.1.3 Phần sửa lỗi</w:t>
+      </w:r>
       <w:bookmarkEnd w:id="105"/>
-    </w:p>
-    <w:p>
-      <w:pPr>
-        <w:pStyle w:val="Nidungvnbn"/>
-      </w:pPr>
-      <w:r>
-        <w:t xml:space="preserve">Tiếp theo sẽ tiến hành tìm lỗi và đánh dấu những lỗi đó lên Word. Ý tưởng để kiểm tra lỗi là khi duyệt một từ, dùng từ điển tiếng Việt để xem từ đó có </w:t>
-      </w:r>
-      <w:r>
-        <w:rPr>
-          <w:u w:color="0000FF"/>
-        </w:rPr>
-        <w:t>thuộc</w:t>
-      </w:r>
-      <w:r>
-        <w:t xml:space="preserve"> từ điển không, nếu không thì đánh dấu từ đó vào trường hợp sai hoàn toàn và đánh dấu trên Word. Trường hợp từ đó đúng thì tiếp đó sẽ sử dụng mô hình N-gram để đo độ liên kết của từ đó với các từ lân cận, nếu N-gram thấp thì từ đó sẽ được xem là lỗi chính tả. </w:t>
-      </w:r>
-    </w:p>
-    <w:p>
-      <w:pPr>
-        <w:pStyle w:val="Tiumccp2"/>
-      </w:pPr>
-      <w:bookmarkStart w:id="106" w:name="_Toc488956368"/>
-      <w:r>
-        <w:t>4.1.3 Phần sửa lỗi</w:t>
-      </w:r>
-      <w:bookmarkEnd w:id="106"/>
     </w:p>
     <w:p>
       <w:pPr>
@@ -32597,7 +32576,7 @@
       <w:pPr>
         <w:pStyle w:val="Caption"/>
       </w:pPr>
-      <w:bookmarkStart w:id="107" w:name="_Toc488956393"/>
+      <w:bookmarkStart w:id="106" w:name="_Toc488956393"/>
       <w:r>
         <w:t xml:space="preserve">Hình </w:t>
       </w:r>
@@ -32631,7 +32610,7 @@
       <w:r>
         <w:t xml:space="preserve"> tập gợi ý</w:t>
       </w:r>
-      <w:bookmarkEnd w:id="107"/>
+      <w:bookmarkEnd w:id="106"/>
     </w:p>
     <w:p>
       <w:pPr>
@@ -34189,10 +34168,10 @@
           </w:rPr>
           <m:t>=</m:t>
         </m:r>
-        <w:bookmarkStart w:id="108" w:name="OLE_LINK4"/>
-        <w:bookmarkStart w:id="109" w:name="OLE_LINK5"/>
-        <w:bookmarkStart w:id="110" w:name="OLE_LINK6"/>
-        <w:bookmarkStart w:id="111" w:name="OLE_LINK7"/>
+        <w:bookmarkStart w:id="107" w:name="OLE_LINK4"/>
+        <w:bookmarkStart w:id="108" w:name="OLE_LINK5"/>
+        <w:bookmarkStart w:id="109" w:name="OLE_LINK6"/>
+        <w:bookmarkStart w:id="110" w:name="OLE_LINK7"/>
         <m:sSub>
           <m:sSubPr>
             <m:ctrlPr>
@@ -34221,10 +34200,10 @@
             </m:r>
           </m:sub>
         </m:sSub>
+        <w:bookmarkEnd w:id="107"/>
         <w:bookmarkEnd w:id="108"/>
         <w:bookmarkEnd w:id="109"/>
         <w:bookmarkEnd w:id="110"/>
-        <w:bookmarkEnd w:id="111"/>
         <m:r>
           <m:rPr>
             <m:sty m:val="p"/>
@@ -36658,7 +36637,16 @@
                 <w:rPr>
                   <w:rFonts w:ascii="Cambria Math" w:hAnsi="Cambria Math"/>
                 </w:rPr>
-                <m:t>+1</m:t>
+                <m:t>+</m:t>
+              </m:r>
+              <m:r>
+                <m:rPr>
+                  <m:sty m:val="p"/>
+                </m:rPr>
+                <w:rPr>
+                  <w:rFonts w:ascii="Cambria Math" w:hAnsi="Cambria Math"/>
+                </w:rPr>
+                <m:t>δ</m:t>
               </m:r>
             </m:num>
             <m:den>
@@ -36715,6 +36703,15 @@
                   <w:rFonts w:ascii="Cambria Math" w:hAnsi="Cambria Math"/>
                 </w:rPr>
                 <m:t>+</m:t>
+              </m:r>
+              <m:r>
+                <m:rPr>
+                  <m:sty m:val="p"/>
+                </m:rPr>
+                <w:rPr>
+                  <w:rFonts w:ascii="Cambria Math" w:hAnsi="Cambria Math"/>
+                </w:rPr>
+                <m:t>δ</m:t>
               </m:r>
               <m:r>
                 <w:rPr>
@@ -36845,7 +36842,16 @@
                 <w:rPr>
                   <w:rFonts w:ascii="Cambria Math" w:hAnsi="Cambria Math"/>
                 </w:rPr>
-                <m:t>+1</m:t>
+                <m:t>+</m:t>
+              </m:r>
+              <m:r>
+                <m:rPr>
+                  <m:sty m:val="p"/>
+                </m:rPr>
+                <w:rPr>
+                  <w:rFonts w:ascii="Cambria Math" w:hAnsi="Cambria Math"/>
+                </w:rPr>
+                <m:t>δ</m:t>
               </m:r>
             </m:num>
             <m:den>
@@ -36912,6 +36918,15 @@
                 <m:t>+</m:t>
               </m:r>
               <m:r>
+                <m:rPr>
+                  <m:sty m:val="p"/>
+                </m:rPr>
+                <w:rPr>
+                  <w:rFonts w:ascii="Cambria Math" w:hAnsi="Cambria Math"/>
+                </w:rPr>
+                <m:t>δ</m:t>
+              </m:r>
+              <m:r>
                 <w:rPr>
                   <w:rFonts w:ascii="Cambria Math" w:hAnsi="Cambria Math"/>
                 </w:rPr>
@@ -36957,6 +36972,49 @@
     <w:p>
       <w:pPr>
         <w:pStyle w:val="Nidungvnbn"/>
+        <w:numPr>
+          <w:ilvl w:val="0"/>
+          <w:numId w:val="14"/>
+        </w:numPr>
+      </w:pPr>
+      <m:oMath>
+        <m:r>
+          <m:rPr>
+            <m:sty m:val="p"/>
+          </m:rPr>
+          <w:rPr>
+            <w:rFonts w:ascii="Cambria Math" w:hAnsi="Cambria Math"/>
+          </w:rPr>
+          <m:t>δ</m:t>
+        </m:r>
+      </m:oMath>
+      <w:r>
+        <w:rPr>
+          <w:rFonts w:eastAsiaTheme="minorEastAsia"/>
+        </w:rPr>
+        <w:t xml:space="preserve">: là hệ số có giá trị </w:t>
+      </w:r>
+      <m:oMath>
+        <m:r>
+          <w:rPr>
+            <w:rFonts w:ascii="Cambria Math" w:eastAsiaTheme="minorEastAsia" w:hAnsi="Cambria Math"/>
+          </w:rPr>
+          <m:t>0&lt;</m:t>
+        </m:r>
+        <m:r>
+          <m:rPr>
+            <m:sty m:val="p"/>
+          </m:rPr>
+          <w:rPr>
+            <w:rFonts w:ascii="Cambria Math" w:hAnsi="Cambria Math"/>
+          </w:rPr>
+          <m:t>δ&lt;1</m:t>
+        </m:r>
+      </m:oMath>
+    </w:p>
+    <w:p>
+      <w:pPr>
+        <w:pStyle w:val="Nidungvnbn"/>
       </w:pPr>
       <w:r>
         <w:t>Như đã trình bày ở trên, do việc Corpus không đủ lớn sẽ khiến cho một số xác suất quá nhỏ hoặc thậm chí bằng 0. Nên cần phải kết hợp sử dụng phương pháp làm mịn,</w:t>
@@ -36971,7 +37029,10 @@
         <w:t xml:space="preserve">phương </w:t>
       </w:r>
       <w:r>
-        <w:t>pháp Add-one</w:t>
+        <w:t xml:space="preserve">pháp </w:t>
+      </w:r>
+      <w:r>
+        <w:t>cộng hệ số</w:t>
       </w:r>
       <w:r>
         <w:t xml:space="preserve"> để làm mịn. Phương pháp này áp dụng nhanh, đơn giản mà đạt hiệu quả khả quan.</w:t>
@@ -37891,7 +37952,7 @@
       <w:pPr>
         <w:pStyle w:val="Tiumccp1"/>
       </w:pPr>
-      <w:bookmarkStart w:id="112" w:name="_Toc488956369"/>
+      <w:bookmarkStart w:id="111" w:name="_Toc488956369"/>
       <w:r>
         <w:t>4.</w:t>
       </w:r>
@@ -37901,7 +37962,7 @@
       <w:r>
         <w:t xml:space="preserve"> Xây dựng Add-in vào Word</w:t>
       </w:r>
-      <w:bookmarkEnd w:id="112"/>
+      <w:bookmarkEnd w:id="111"/>
     </w:p>
     <w:p>
       <w:pPr>
@@ -37912,35 +37973,35 @@
           <w:sz w:val="28"/>
         </w:rPr>
       </w:pPr>
-      <w:bookmarkStart w:id="113" w:name="OLE_LINK1"/>
-      <w:bookmarkStart w:id="114" w:name="OLE_LINK2"/>
-      <w:bookmarkStart w:id="115" w:name="OLE_LINK3"/>
+      <w:bookmarkStart w:id="112" w:name="OLE_LINK1"/>
+      <w:bookmarkStart w:id="113" w:name="OLE_LINK2"/>
+      <w:bookmarkStart w:id="114" w:name="OLE_LINK3"/>
       <w:r>
         <w:t>Add-in trong kỹ thuật máy tính là bộ phần mềm do hãng thứ ba tạo ra, nhằm thêm những tính năng cụ thể cho một phần mềm lớn hơn, cụ thể ở đây là MS Word.</w:t>
       </w:r>
-      <w:bookmarkStart w:id="116" w:name="_Toc469921994"/>
+      <w:bookmarkStart w:id="115" w:name="_Toc469921994"/>
+      <w:bookmarkEnd w:id="112"/>
       <w:bookmarkEnd w:id="113"/>
       <w:bookmarkEnd w:id="114"/>
+    </w:p>
+    <w:p>
+      <w:pPr>
+        <w:pStyle w:val="Tiumccp2"/>
+      </w:pPr>
+      <w:bookmarkStart w:id="116" w:name="_Toc483750778"/>
+      <w:bookmarkStart w:id="117" w:name="_Toc488956370"/>
+      <w:r>
+        <w:t>4.</w:t>
+      </w:r>
+      <w:r>
+        <w:t>2</w:t>
+      </w:r>
+      <w:r>
+        <w:t>.1 Tạo Word VSTO Add-in</w:t>
+      </w:r>
       <w:bookmarkEnd w:id="115"/>
-    </w:p>
-    <w:p>
-      <w:pPr>
-        <w:pStyle w:val="Tiumccp2"/>
-      </w:pPr>
-      <w:bookmarkStart w:id="117" w:name="_Toc483750778"/>
-      <w:bookmarkStart w:id="118" w:name="_Toc488956370"/>
-      <w:r>
-        <w:t>4.</w:t>
-      </w:r>
-      <w:r>
-        <w:t>2</w:t>
-      </w:r>
-      <w:r>
-        <w:t>.1 Tạo Word VSTO Add-in</w:t>
-      </w:r>
       <w:bookmarkEnd w:id="116"/>
       <w:bookmarkEnd w:id="117"/>
-      <w:bookmarkEnd w:id="118"/>
     </w:p>
     <w:p>
       <w:pPr>
@@ -38016,7 +38077,7 @@
       <w:pPr>
         <w:pStyle w:val="Caption"/>
       </w:pPr>
-      <w:bookmarkStart w:id="119" w:name="_Toc488956394"/>
+      <w:bookmarkStart w:id="118" w:name="_Toc488956394"/>
       <w:r>
         <w:t xml:space="preserve">Hình </w:t>
       </w:r>
@@ -38041,7 +38102,7 @@
       <w:r>
         <w:t>Tạo Word Add-in</w:t>
       </w:r>
-      <w:bookmarkEnd w:id="119"/>
+      <w:bookmarkEnd w:id="118"/>
     </w:p>
     <w:p>
       <w:pPr>
@@ -38050,9 +38111,9 @@
       <w:r>
         <w:br w:type="page"/>
       </w:r>
-      <w:bookmarkStart w:id="120" w:name="_Toc469921995"/>
-      <w:bookmarkStart w:id="121" w:name="_Toc483750779"/>
-      <w:bookmarkStart w:id="122" w:name="_Toc488956371"/>
+      <w:bookmarkStart w:id="119" w:name="_Toc469921995"/>
+      <w:bookmarkStart w:id="120" w:name="_Toc483750779"/>
+      <w:bookmarkStart w:id="121" w:name="_Toc488956371"/>
       <w:r>
         <w:lastRenderedPageBreak/>
         <w:t>4.</w:t>
@@ -38063,9 +38124,9 @@
       <w:r>
         <w:t>.2 Tạo Ribbon (Visual Designer)</w:t>
       </w:r>
+      <w:bookmarkEnd w:id="119"/>
       <w:bookmarkEnd w:id="120"/>
       <w:bookmarkEnd w:id="121"/>
-      <w:bookmarkEnd w:id="122"/>
     </w:p>
     <w:p>
       <w:pPr>
@@ -38141,7 +38202,7 @@
       <w:pPr>
         <w:pStyle w:val="Caption"/>
       </w:pPr>
-      <w:bookmarkStart w:id="123" w:name="_Toc488956395"/>
+      <w:bookmarkStart w:id="122" w:name="_Toc488956395"/>
       <w:r>
         <w:t xml:space="preserve">Hình </w:t>
       </w:r>
@@ -38163,7 +38224,7 @@
       <w:r>
         <w:t>. Tạo Ribbon (Visual Designer)</w:t>
       </w:r>
-      <w:bookmarkEnd w:id="123"/>
+      <w:bookmarkEnd w:id="122"/>
     </w:p>
     <w:p>
       <w:r>
@@ -38218,7 +38279,7 @@
                             <w:pPr>
                               <w:pStyle w:val="Caption"/>
                             </w:pPr>
-                            <w:bookmarkStart w:id="124" w:name="_Toc488956396"/>
+                            <w:bookmarkStart w:id="123" w:name="_Toc488956396"/>
                             <w:r>
                               <w:t xml:space="preserve">Hình </w:t>
                             </w:r>
@@ -38240,7 +38301,7 @@
                             <w:r>
                               <w:t>. Thiết kế Ribbon</w:t>
                             </w:r>
-                            <w:bookmarkEnd w:id="124"/>
+                            <w:bookmarkEnd w:id="123"/>
                           </w:p>
                         </w:txbxContent>
                       </wps:txbx>
@@ -38265,7 +38326,7 @@
                       <w:pPr>
                         <w:pStyle w:val="Caption"/>
                       </w:pPr>
-                      <w:bookmarkStart w:id="125" w:name="_Toc488956396"/>
+                      <w:bookmarkStart w:id="124" w:name="_Toc488956396"/>
                       <w:r>
                         <w:t xml:space="preserve">Hình </w:t>
                       </w:r>
@@ -38287,7 +38348,7 @@
                       <w:r>
                         <w:t>. Thiết kế Ribbon</w:t>
                       </w:r>
-                      <w:bookmarkEnd w:id="125"/>
+                      <w:bookmarkEnd w:id="124"/>
                     </w:p>
                   </w:txbxContent>
                 </v:textbox>
@@ -38364,9 +38425,9 @@
       <w:r>
         <w:br w:type="page"/>
       </w:r>
-      <w:bookmarkStart w:id="126" w:name="_Toc469921996"/>
-      <w:bookmarkStart w:id="127" w:name="_Toc483750780"/>
-      <w:bookmarkStart w:id="128" w:name="_Toc488956372"/>
+      <w:bookmarkStart w:id="125" w:name="_Toc469921996"/>
+      <w:bookmarkStart w:id="126" w:name="_Toc483750780"/>
+      <w:bookmarkStart w:id="127" w:name="_Toc488956372"/>
       <w:r>
         <w:lastRenderedPageBreak/>
         <w:t>4.</w:t>
@@ -38377,9 +38438,9 @@
       <w:r>
         <w:t>.3 Tạo User Control</w:t>
       </w:r>
+      <w:bookmarkEnd w:id="125"/>
       <w:bookmarkEnd w:id="126"/>
       <w:bookmarkEnd w:id="127"/>
-      <w:bookmarkEnd w:id="128"/>
     </w:p>
     <w:p>
       <w:pPr>
@@ -38428,7 +38489,7 @@
                             <w:pPr>
                               <w:pStyle w:val="Caption"/>
                             </w:pPr>
-                            <w:bookmarkStart w:id="129" w:name="_Toc488956397"/>
+                            <w:bookmarkStart w:id="128" w:name="_Toc488956397"/>
                             <w:r>
                               <w:t xml:space="preserve">Hình </w:t>
                             </w:r>
@@ -38450,7 +38511,7 @@
                             <w:r>
                               <w:t>. Tạo User Control</w:t>
                             </w:r>
-                            <w:bookmarkEnd w:id="129"/>
+                            <w:bookmarkEnd w:id="128"/>
                           </w:p>
                         </w:txbxContent>
                       </wps:txbx>
@@ -38475,7 +38536,7 @@
                       <w:pPr>
                         <w:pStyle w:val="Caption"/>
                       </w:pPr>
-                      <w:bookmarkStart w:id="130" w:name="_Toc488956397"/>
+                      <w:bookmarkStart w:id="129" w:name="_Toc488956397"/>
                       <w:r>
                         <w:t xml:space="preserve">Hình </w:t>
                       </w:r>
@@ -38497,7 +38558,7 @@
                       <w:r>
                         <w:t>. Tạo User Control</w:t>
                       </w:r>
-                      <w:bookmarkEnd w:id="130"/>
+                      <w:bookmarkEnd w:id="129"/>
                     </w:p>
                   </w:txbxContent>
                 </v:textbox>
@@ -38636,7 +38697,7 @@
                             <w:pPr>
                               <w:pStyle w:val="Caption"/>
                             </w:pPr>
-                            <w:bookmarkStart w:id="131" w:name="_Toc488956398"/>
+                            <w:bookmarkStart w:id="130" w:name="_Toc488956398"/>
                             <w:r>
                               <w:t xml:space="preserve">Hình </w:t>
                             </w:r>
@@ -38658,7 +38719,7 @@
                             <w:r>
                               <w:t>. Thiết kế User Control</w:t>
                             </w:r>
-                            <w:bookmarkEnd w:id="131"/>
+                            <w:bookmarkEnd w:id="130"/>
                           </w:p>
                         </w:txbxContent>
                       </wps:txbx>
@@ -38683,7 +38744,7 @@
                       <w:pPr>
                         <w:pStyle w:val="Caption"/>
                       </w:pPr>
-                      <w:bookmarkStart w:id="132" w:name="_Toc488956398"/>
+                      <w:bookmarkStart w:id="131" w:name="_Toc488956398"/>
                       <w:r>
                         <w:t xml:space="preserve">Hình </w:t>
                       </w:r>
@@ -38705,7 +38766,7 @@
                       <w:r>
                         <w:t>. Thiết kế User Control</w:t>
                       </w:r>
-                      <w:bookmarkEnd w:id="132"/>
+                      <w:bookmarkEnd w:id="131"/>
                     </w:p>
                   </w:txbxContent>
                 </v:textbox>
@@ -38800,9 +38861,9 @@
       <w:pPr>
         <w:pStyle w:val="Tiumccp2"/>
       </w:pPr>
-      <w:bookmarkStart w:id="133" w:name="_Toc469921997"/>
-      <w:bookmarkStart w:id="134" w:name="_Toc483750781"/>
-      <w:bookmarkStart w:id="135" w:name="_Toc488956373"/>
+      <w:bookmarkStart w:id="132" w:name="_Toc469921997"/>
+      <w:bookmarkStart w:id="133" w:name="_Toc483750781"/>
+      <w:bookmarkStart w:id="134" w:name="_Toc488956373"/>
       <w:r>
         <w:t>4.</w:t>
       </w:r>
@@ -38812,18 +38873,18 @@
       <w:r>
         <w:t xml:space="preserve">.4 </w:t>
       </w:r>
+      <w:bookmarkEnd w:id="132"/>
+      <w:r>
+        <w:t xml:space="preserve">Làm việc với namespace </w:t>
+      </w:r>
+      <w:r>
+        <w:rPr>
+          <w:rStyle w:val="NidungvnbnChar"/>
+        </w:rPr>
+        <w:t>Microsoft.Office.Interop.Word</w:t>
+      </w:r>
       <w:bookmarkEnd w:id="133"/>
-      <w:r>
-        <w:t xml:space="preserve">Làm việc với namespace </w:t>
-      </w:r>
-      <w:r>
-        <w:rPr>
-          <w:rStyle w:val="NidungvnbnChar"/>
-        </w:rPr>
-        <w:t>Microsoft.Office.Interop.Word</w:t>
-      </w:r>
       <w:bookmarkEnd w:id="134"/>
-      <w:bookmarkEnd w:id="135"/>
     </w:p>
     <w:p>
       <w:pPr>
@@ -38884,7 +38945,7 @@
           <w:szCs w:val="28"/>
         </w:rPr>
       </w:pPr>
-      <w:bookmarkStart w:id="136" w:name="_Toc469921998"/>
+      <w:bookmarkStart w:id="135" w:name="_Toc469921998"/>
       <w:r>
         <w:rPr>
           <w:sz w:val="28"/>
@@ -38917,7 +38978,7 @@
         </w:rPr>
         <w:t>Microsoft.Office.Interop.Word.Range (Word.Range)</w:t>
       </w:r>
-      <w:bookmarkEnd w:id="136"/>
+      <w:bookmarkEnd w:id="135"/>
     </w:p>
     <w:p>
       <w:pPr>
@@ -39184,7 +39245,7 @@
           <w:sz w:val="28"/>
         </w:rPr>
       </w:pPr>
-      <w:bookmarkStart w:id="137" w:name="_Toc469921999"/>
+      <w:bookmarkStart w:id="136" w:name="_Toc469921999"/>
       <w:r>
         <w:rPr>
           <w:sz w:val="28"/>
@@ -39201,7 +39262,7 @@
         </w:rPr>
         <w:t>Microsoft.Office.Interop.Word.Words (Word.Words)</w:t>
       </w:r>
-      <w:bookmarkEnd w:id="137"/>
+      <w:bookmarkEnd w:id="136"/>
     </w:p>
     <w:p>
       <w:pPr>
@@ -39510,22 +39571,22 @@
       <w:pPr>
         <w:pStyle w:val="Chng"/>
       </w:pPr>
-      <w:bookmarkStart w:id="138" w:name="_Toc488956374"/>
+      <w:bookmarkStart w:id="137" w:name="_Toc488956374"/>
       <w:r>
         <w:lastRenderedPageBreak/>
         <w:t>CHƯƠNG 5 – CÀI ĐẶT, THỰC NGHIỆM VÀ ĐÁNH GIÁ</w:t>
       </w:r>
+      <w:bookmarkEnd w:id="137"/>
+    </w:p>
+    <w:p>
+      <w:pPr>
+        <w:pStyle w:val="Tiumccp1"/>
+      </w:pPr>
+      <w:bookmarkStart w:id="138" w:name="_Toc488956375"/>
+      <w:r>
+        <w:t>5.1 Cài đặt</w:t>
+      </w:r>
       <w:bookmarkEnd w:id="138"/>
-    </w:p>
-    <w:p>
-      <w:pPr>
-        <w:pStyle w:val="Tiumccp1"/>
-      </w:pPr>
-      <w:bookmarkStart w:id="139" w:name="_Toc488956375"/>
-      <w:r>
-        <w:t>5.1 Cài đặt</w:t>
-      </w:r>
-      <w:bookmarkEnd w:id="139"/>
     </w:p>
     <w:p>
       <w:pPr>
@@ -39613,7 +39674,7 @@
       <w:pPr>
         <w:pStyle w:val="Tiumccp2"/>
       </w:pPr>
-      <w:bookmarkStart w:id="140" w:name="_Toc488956376"/>
+      <w:bookmarkStart w:id="139" w:name="_Toc488956376"/>
       <w:r>
         <w:t xml:space="preserve">5.1.1 </w:t>
       </w:r>
@@ -39629,7 +39690,7 @@
       <w:r>
         <w:t>(Corpus)</w:t>
       </w:r>
-      <w:bookmarkEnd w:id="140"/>
+      <w:bookmarkEnd w:id="139"/>
     </w:p>
     <w:p>
       <w:pPr>
@@ -39824,7 +39885,7 @@
           <w:b/>
         </w:rPr>
       </w:pPr>
-      <w:bookmarkStart w:id="141" w:name="_Toc488956387"/>
+      <w:bookmarkStart w:id="140" w:name="_Toc488956387"/>
       <w:r>
         <w:t xml:space="preserve">Bảng </w:t>
       </w:r>
@@ -39846,20 +39907,20 @@
       <w:r>
         <w:t>. Độ lớn tập huấn luyện</w:t>
       </w:r>
+      <w:bookmarkEnd w:id="140"/>
+    </w:p>
+    <w:p>
+      <w:pPr>
+        <w:pStyle w:val="Tiumccp2"/>
+      </w:pPr>
+      <w:bookmarkStart w:id="141" w:name="_Toc488956377"/>
+      <w:r>
+        <w:t xml:space="preserve">5.1.2 </w:t>
+      </w:r>
+      <w:r>
+        <w:t>Xây dựng tập dữ liệu</w:t>
+      </w:r>
       <w:bookmarkEnd w:id="141"/>
-    </w:p>
-    <w:p>
-      <w:pPr>
-        <w:pStyle w:val="Tiumccp2"/>
-      </w:pPr>
-      <w:bookmarkStart w:id="142" w:name="_Toc488956377"/>
-      <w:r>
-        <w:t xml:space="preserve">5.1.2 </w:t>
-      </w:r>
-      <w:r>
-        <w:t>Xây dựng tập dữ liệu</w:t>
-      </w:r>
-      <w:bookmarkEnd w:id="142"/>
     </w:p>
     <w:p>
       <w:pPr>
@@ -40211,11 +40272,11 @@
       <w:pPr>
         <w:pStyle w:val="Tiumccp2"/>
       </w:pPr>
-      <w:bookmarkStart w:id="143" w:name="_Toc488956378"/>
+      <w:bookmarkStart w:id="142" w:name="_Toc488956378"/>
       <w:r>
         <w:t>5.1.3 Viết chương trình</w:t>
       </w:r>
-      <w:bookmarkEnd w:id="143"/>
+      <w:bookmarkEnd w:id="142"/>
     </w:p>
     <w:p>
       <w:r>
@@ -40234,14 +40295,14 @@
       <w:pPr>
         <w:pStyle w:val="Tiumccp1"/>
       </w:pPr>
-      <w:bookmarkStart w:id="144" w:name="_Toc488956379"/>
+      <w:bookmarkStart w:id="143" w:name="_Toc488956379"/>
       <w:r>
         <w:t>5.2 Thực nghiệ</w:t>
       </w:r>
       <w:r>
         <w:t>m</w:t>
       </w:r>
-      <w:bookmarkEnd w:id="144"/>
+      <w:bookmarkEnd w:id="143"/>
     </w:p>
     <w:p>
       <w:pPr>
@@ -41383,14 +41444,14 @@
       <w:pPr>
         <w:pStyle w:val="Tiumccp2"/>
       </w:pPr>
-      <w:bookmarkStart w:id="145" w:name="_Toc488956380"/>
+      <w:bookmarkStart w:id="144" w:name="_Toc488956380"/>
       <w:r>
         <w:t xml:space="preserve">5.2.1 Môi trường </w:t>
       </w:r>
       <w:r>
         <w:t>thực nghiệm</w:t>
       </w:r>
-      <w:bookmarkEnd w:id="145"/>
+      <w:bookmarkEnd w:id="144"/>
     </w:p>
     <w:tbl>
       <w:tblPr>
@@ -41530,7 +41591,7 @@
       <w:pPr>
         <w:pStyle w:val="Caption"/>
       </w:pPr>
-      <w:bookmarkStart w:id="146" w:name="_Toc488956388"/>
+      <w:bookmarkStart w:id="145" w:name="_Toc488956388"/>
       <w:r>
         <w:t xml:space="preserve">Bảng </w:t>
       </w:r>
@@ -41552,17 +41613,17 @@
       <w:r>
         <w:t>. Môi trường thực nghiệm</w:t>
       </w:r>
+      <w:bookmarkEnd w:id="145"/>
+    </w:p>
+    <w:p>
+      <w:pPr>
+        <w:pStyle w:val="Tiumccp2"/>
+      </w:pPr>
+      <w:bookmarkStart w:id="146" w:name="_Toc488956381"/>
+      <w:r>
+        <w:t>5.2.2 Kết quả thực nghiệm</w:t>
+      </w:r>
       <w:bookmarkEnd w:id="146"/>
-    </w:p>
-    <w:p>
-      <w:pPr>
-        <w:pStyle w:val="Tiumccp2"/>
-      </w:pPr>
-      <w:bookmarkStart w:id="147" w:name="_Toc488956381"/>
-      <w:r>
-        <w:t>5.2.2 Kết quả thực nghiệm</w:t>
-      </w:r>
-      <w:bookmarkEnd w:id="147"/>
     </w:p>
     <w:p>
       <w:pPr>
@@ -41886,6 +41947,8 @@
           <m:t>=87.61%</m:t>
         </m:r>
       </m:oMath>
+      <w:bookmarkStart w:id="147" w:name="_GoBack"/>
+      <w:bookmarkEnd w:id="147"/>
     </w:p>
     <w:p>
       <w:pPr>
@@ -41900,10 +41963,10 @@
       </w:pPr>
       <w:r>
         <w:drawing>
-          <wp:inline distT="0" distB="0" distL="0" distR="0" wp14:anchorId="3A8A2CA7" wp14:editId="6E01268F">
+          <wp:inline distT="0" distB="0" distL="0" distR="0" wp14:anchorId="6B3BCA9E" wp14:editId="2D10000D">
             <wp:extent cx="4572000" cy="2743200"/>
             <wp:effectExtent l="0" t="0" r="0" b="0"/>
-            <wp:docPr id="2" name="Chart 2"/>
+            <wp:docPr id="9" name="Chart 9"/>
             <wp:cNvGraphicFramePr/>
             <a:graphic xmlns:a="http://schemas.openxmlformats.org/drawingml/2006/main">
               <a:graphicData uri="http://schemas.openxmlformats.org/drawingml/2006/chart">
@@ -44723,7 +44786,7 @@
           <w:fldChar w:fldCharType="separate"/>
         </w:r>
         <w:r>
-          <w:t>37</w:t>
+          <w:t>54</w:t>
         </w:r>
         <w:r>
           <w:fldChar w:fldCharType="end"/>
@@ -49317,11 +49380,11 @@
           <c:order val="0"/>
           <c:tx>
             <c:strRef>
-              <c:f>'[thuc nghiem.xlsx]Sheet1'!$J$38</c:f>
+              <c:f>'[bieu do.xlsx]Sheet1'!$E$5</c:f>
               <c:strCache>
                 <c:ptCount val="1"/>
                 <c:pt idx="0">
-                  <c:v>Tổng số lỗi được sinh</c:v>
+                  <c:v>Tổng lỗi được sinh</c:v>
                 </c:pt>
               </c:strCache>
             </c:strRef>
@@ -49388,6 +49451,7 @@
             <c:showLeaderLines val="0"/>
             <c:extLst>
               <c:ext xmlns:c15="http://schemas.microsoft.com/office/drawing/2012/chart" uri="{CE6537A1-D6FC-4f65-9D91-7224C49458BB}">
+                <c15:layout/>
                 <c15:showLeaderLines val="1"/>
                 <c15:leaderLines>
                   <c:spPr>
@@ -49407,7 +49471,7 @@
           </c:dLbls>
           <c:val>
             <c:numRef>
-              <c:f>'[thuc nghiem.xlsx]Sheet1'!$K$38</c:f>
+              <c:f>'[bieu do.xlsx]Sheet1'!$F$5</c:f>
               <c:numCache>
                 <c:formatCode>General</c:formatCode>
                 <c:ptCount val="1"/>
@@ -49423,11 +49487,11 @@
           <c:order val="1"/>
           <c:tx>
             <c:strRef>
-              <c:f>'[thuc nghiem.xlsx]Sheet1'!$J$39</c:f>
+              <c:f>'[bieu do.xlsx]Sheet1'!$E$6</c:f>
               <c:strCache>
                 <c:ptCount val="1"/>
                 <c:pt idx="0">
-                  <c:v>Tổng số lỗi phát hiện đúng</c:v>
+                  <c:v>Tổng lỗi phát hiện đúng</c:v>
                 </c:pt>
               </c:strCache>
             </c:strRef>
@@ -49494,6 +49558,7 @@
             <c:showLeaderLines val="0"/>
             <c:extLst>
               <c:ext xmlns:c15="http://schemas.microsoft.com/office/drawing/2012/chart" uri="{CE6537A1-D6FC-4f65-9D91-7224C49458BB}">
+                <c15:layout/>
                 <c15:showLeaderLines val="1"/>
                 <c15:leaderLines>
                   <c:spPr>
@@ -49513,12 +49578,12 @@
           </c:dLbls>
           <c:val>
             <c:numRef>
-              <c:f>'[thuc nghiem.xlsx]Sheet1'!$K$39</c:f>
+              <c:f>'[bieu do.xlsx]Sheet1'!$F$6</c:f>
               <c:numCache>
                 <c:formatCode>General</c:formatCode>
                 <c:ptCount val="1"/>
                 <c:pt idx="0">
-                  <c:v>1475</c:v>
+                  <c:v>1535</c:v>
                 </c:pt>
               </c:numCache>
             </c:numRef>
@@ -49529,11 +49594,11 @@
           <c:order val="2"/>
           <c:tx>
             <c:strRef>
-              <c:f>'[thuc nghiem.xlsx]Sheet1'!$J$40</c:f>
+              <c:f>'[bieu do.xlsx]Sheet1'!$E$7</c:f>
               <c:strCache>
                 <c:ptCount val="1"/>
                 <c:pt idx="0">
-                  <c:v>Tổng số lỗi sửa đúng</c:v>
+                  <c:v>Tổng lỗi sửa đúng</c:v>
                 </c:pt>
               </c:strCache>
             </c:strRef>
@@ -49600,6 +49665,7 @@
             <c:showLeaderLines val="0"/>
             <c:extLst>
               <c:ext xmlns:c15="http://schemas.microsoft.com/office/drawing/2012/chart" uri="{CE6537A1-D6FC-4f65-9D91-7224C49458BB}">
+                <c15:layout/>
                 <c15:showLeaderLines val="1"/>
                 <c15:leaderLines>
                   <c:spPr>
@@ -49619,12 +49685,12 @@
           </c:dLbls>
           <c:val>
             <c:numRef>
-              <c:f>'[thuc nghiem.xlsx]Sheet1'!$K$40</c:f>
+              <c:f>'[bieu do.xlsx]Sheet1'!$F$7</c:f>
               <c:numCache>
                 <c:formatCode>General</c:formatCode>
                 <c:ptCount val="1"/>
                 <c:pt idx="0">
-                  <c:v>1340</c:v>
+                  <c:v>1449</c:v>
                 </c:pt>
               </c:numCache>
             </c:numRef>
@@ -49635,11 +49701,11 @@
           <c:order val="3"/>
           <c:tx>
             <c:strRef>
-              <c:f>'[thuc nghiem.xlsx]Sheet1'!$J$41</c:f>
+              <c:f>'[bieu do.xlsx]Sheet1'!$E$8</c:f>
               <c:strCache>
                 <c:ptCount val="1"/>
                 <c:pt idx="0">
-                  <c:v>Tổng số lỗi phát hiện sai</c:v>
+                  <c:v>Tổng lỗi phát hiện sai</c:v>
                 </c:pt>
               </c:strCache>
             </c:strRef>
@@ -49706,6 +49772,7 @@
             <c:showLeaderLines val="0"/>
             <c:extLst>
               <c:ext xmlns:c15="http://schemas.microsoft.com/office/drawing/2012/chart" uri="{CE6537A1-D6FC-4f65-9D91-7224C49458BB}">
+                <c15:layout/>
                 <c15:showLeaderLines val="1"/>
                 <c15:leaderLines>
                   <c:spPr>
@@ -49725,12 +49792,12 @@
           </c:dLbls>
           <c:val>
             <c:numRef>
-              <c:f>'[thuc nghiem.xlsx]Sheet1'!$K$41</c:f>
+              <c:f>'[bieu do.xlsx]Sheet1'!$F$8</c:f>
               <c:numCache>
                 <c:formatCode>General</c:formatCode>
                 <c:ptCount val="1"/>
                 <c:pt idx="0">
-                  <c:v>407</c:v>
+                  <c:v>203</c:v>
                 </c:pt>
               </c:numCache>
             </c:numRef>
@@ -49747,21 +49814,54 @@
         </c:dLbls>
         <c:gapWidth val="164"/>
         <c:overlap val="-22"/>
-        <c:axId val="2073419616"/>
-        <c:axId val="2073427232"/>
+        <c:axId val="-1998643232"/>
+        <c:axId val="-1839280064"/>
       </c:barChart>
       <c:catAx>
-        <c:axId val="2073419616"/>
+        <c:axId val="-1998643232"/>
         <c:scaling>
           <c:orientation val="minMax"/>
         </c:scaling>
-        <c:delete val="1"/>
+        <c:delete val="0"/>
         <c:axPos val="b"/>
         <c:numFmt formatCode="General" sourceLinked="1"/>
         <c:majorTickMark val="none"/>
         <c:minorTickMark val="none"/>
         <c:tickLblPos val="nextTo"/>
-        <c:crossAx val="2073427232"/>
+        <c:spPr>
+          <a:noFill/>
+          <a:ln w="19050" cap="flat" cmpd="sng" algn="ctr">
+            <a:solidFill>
+              <a:schemeClr val="tx1">
+                <a:lumMod val="25000"/>
+                <a:lumOff val="75000"/>
+              </a:schemeClr>
+            </a:solidFill>
+            <a:round/>
+          </a:ln>
+          <a:effectLst/>
+        </c:spPr>
+        <c:txPr>
+          <a:bodyPr rot="-60000000" spcFirstLastPara="1" vertOverflow="ellipsis" vert="horz" wrap="square" anchor="ctr" anchorCtr="1"/>
+          <a:lstStyle/>
+          <a:p>
+            <a:pPr>
+              <a:defRPr sz="900" b="0" i="0" u="none" strike="noStrike" kern="1200" baseline="0">
+                <a:solidFill>
+                  <a:schemeClr val="tx1">
+                    <a:lumMod val="65000"/>
+                    <a:lumOff val="35000"/>
+                  </a:schemeClr>
+                </a:solidFill>
+                <a:latin typeface="+mn-lt"/>
+                <a:ea typeface="+mn-ea"/>
+                <a:cs typeface="+mn-cs"/>
+              </a:defRPr>
+            </a:pPr>
+            <a:endParaRPr lang="en-US"/>
+          </a:p>
+        </c:txPr>
+        <c:crossAx val="-1839280064"/>
         <c:crosses val="autoZero"/>
         <c:auto val="1"/>
         <c:lblAlgn val="ctr"/>
@@ -49769,7 +49869,7 @@
         <c:noMultiLvlLbl val="0"/>
       </c:catAx>
       <c:valAx>
-        <c:axId val="2073427232"/>
+        <c:axId val="-1839280064"/>
         <c:scaling>
           <c:orientation val="minMax"/>
         </c:scaling>
@@ -49806,7 +49906,7 @@
             <a:endParaRPr lang="en-US"/>
           </a:p>
         </c:txPr>
-        <c:crossAx val="2073419616"/>
+        <c:crossAx val="-1998643232"/>
         <c:crosses val="autoZero"/>
         <c:crossBetween val="between"/>
       </c:valAx>
@@ -49820,11 +49920,14 @@
     </c:plotArea>
     <c:legend>
       <c:legendPos val="t"/>
+      <c:layout/>
       <c:overlay val="0"/>
       <c:spPr>
         <a:noFill/>
         <a:ln>
-          <a:noFill/>
+          <a:solidFill>
+            <a:schemeClr val="accent1"/>
+          </a:solidFill>
         </a:ln>
         <a:effectLst/>
       </c:spPr>
@@ -49859,10 +49962,7 @@
     </a:solidFill>
     <a:ln w="9525" cap="flat" cmpd="sng" algn="ctr">
       <a:solidFill>
-        <a:schemeClr val="tx1">
-          <a:lumMod val="15000"/>
-          <a:lumOff val="85000"/>
-        </a:schemeClr>
+        <a:schemeClr val="accent1"/>
       </a:solidFill>
       <a:round/>
     </a:ln>
@@ -50820,7 +50920,7 @@
 </file>
 
 <file path=customXml/itemProps1.xml><?xml version="1.0" encoding="utf-8"?>
-<ds:datastoreItem xmlns:ds="http://schemas.openxmlformats.org/officeDocument/2006/customXml" ds:itemID="{99D7DFA6-8B4A-4FA7-9BB6-57F6937ED319}">
+<ds:datastoreItem xmlns:ds="http://schemas.openxmlformats.org/officeDocument/2006/customXml" ds:itemID="{34665C15-6067-4D4D-BF16-1866D89528FE}">
   <ds:schemaRefs>
     <ds:schemaRef ds:uri="http://schemas.openxmlformats.org/officeDocument/2006/bibliography"/>
   </ds:schemaRefs>

</xml_diff>